<commit_message>
Updated the assets list final. (in progress)
Updated the assets list with new things to the list as well as removed some things that are being scraped.
</commit_message>
<xml_diff>
--- a/GAME-490-DL3 (Spring 2023)-20230829T230215Z-001/GAME-490-DL3 (Spring 2023)/Asset list Final Game 2023 .docx
+++ b/GAME-490-DL3 (Spring 2023)-20230829T230215Z-001/GAME-490-DL3 (Spring 2023)/Asset list Final Game 2023 .docx
@@ -17,11 +17,9 @@
       <w:r>
         <w:t xml:space="preserve">The list of assets needed to create the vertical slice of the </w:t>
       </w:r>
-      <w:proofErr w:type="gramStart"/>
-      <w:r>
-        <w:t>game</w:t>
-      </w:r>
-      <w:proofErr w:type="gramEnd"/>
+      <w:r>
+        <w:t>game.</w:t>
+      </w:r>
       <w:r>
         <w:t xml:space="preserve"> </w:t>
       </w:r>
@@ -35,16 +33,7 @@
     </w:p>
     <w:p>
       <w:r>
-        <w:t>10</w:t>
-      </w:r>
-      <w:r>
-        <w:t>/2</w:t>
-      </w:r>
-      <w:r>
-        <w:t>0</w:t>
-      </w:r>
-      <w:r>
-        <w:t>/2023: Midterm</w:t>
+        <w:t>10/20/2023: Midterm</w:t>
       </w:r>
     </w:p>
     <w:p>
@@ -61,6 +50,50 @@
     <w:p/>
     <w:p>
       <w:r>
+        <w:t xml:space="preserve">Designer- Joseph Pak </w:t>
+      </w:r>
+    </w:p>
+    <w:p>
+      <w:r>
+        <w:t>Designer</w:t>
+      </w:r>
+      <w:r>
+        <w:t xml:space="preserve"> </w:t>
+      </w:r>
+      <w:r>
+        <w:t xml:space="preserve">- </w:t>
+      </w:r>
+      <w:r>
+        <w:t>Emanuel</w:t>
+      </w:r>
+    </w:p>
+    <w:p>
+      <w:r>
+        <w:t xml:space="preserve">Artist - </w:t>
+      </w:r>
+      <w:r>
+        <w:t>Wyatt</w:t>
+      </w:r>
+    </w:p>
+    <w:p>
+      <w:r>
+        <w:t xml:space="preserve">Sound design - </w:t>
+      </w:r>
+      <w:r>
+        <w:t>Marcus Queiro</w:t>
+      </w:r>
+    </w:p>
+    <w:p>
+      <w:r>
+        <w:t xml:space="preserve">Programmer - </w:t>
+      </w:r>
+      <w:r>
+        <w:t>Raphael Brown</w:t>
+      </w:r>
+    </w:p>
+    <w:p/>
+    <w:p>
+      <w:r>
         <w:t>Asset list</w:t>
       </w:r>
     </w:p>
@@ -73,33 +106,14 @@
         </w:numPr>
       </w:pPr>
       <w:r>
-        <w:t xml:space="preserve">Checkpoint and saving </w:t>
-      </w:r>
-    </w:p>
-    <w:p>
-      <w:pPr>
-        <w:numPr>
-          <w:ilvl w:val="0"/>
-          <w:numId w:val="3"/>
-        </w:numPr>
-      </w:pPr>
-      <w:r>
-        <w:t xml:space="preserve">Save rooms (does not restore resources) </w:t>
-      </w:r>
-    </w:p>
-    <w:p>
-      <w:pPr>
-        <w:numPr>
-          <w:ilvl w:val="0"/>
-          <w:numId w:val="3"/>
-        </w:numPr>
-      </w:pPr>
-      <w:r>
         <w:t xml:space="preserve">Resource room (restore resource one time and resets after a save) </w:t>
       </w:r>
     </w:p>
     <w:p/>
     <w:p>
+      <w:pPr>
+        <w:pStyle w:val="Heading2"/>
+      </w:pPr>
       <w:r>
         <w:t xml:space="preserve">Player character </w:t>
       </w:r>
@@ -213,35 +227,243 @@
         </w:numPr>
       </w:pPr>
       <w:r>
-        <w:t xml:space="preserve">Player Metter resource - </w:t>
-      </w:r>
-    </w:p>
-    <w:p>
-      <w:pPr>
-        <w:numPr>
-          <w:ilvl w:val="0"/>
-          <w:numId w:val="1"/>
-        </w:numPr>
-      </w:pPr>
-      <w:r>
-        <w:t xml:space="preserve">Player Controls - Programming </w:t>
-      </w:r>
-    </w:p>
-    <w:p>
-      <w:pPr>
-        <w:numPr>
-          <w:ilvl w:val="1"/>
-          <w:numId w:val="1"/>
-        </w:numPr>
-      </w:pPr>
-      <w:r>
-        <w:t xml:space="preserve">Basic left and right </w:t>
-      </w:r>
-      <w:r>
-        <w:t>movement -</w:t>
+        <w:t xml:space="preserve">Player Metter resource </w:t>
+      </w:r>
+      <w:r>
+        <w:t>–</w:t>
       </w:r>
       <w:r>
         <w:t xml:space="preserve"> </w:t>
+      </w:r>
+      <w:r>
+        <w:t xml:space="preserve">UI </w:t>
+      </w:r>
+    </w:p>
+    <w:p/>
+    <w:p/>
+    <w:p/>
+    <w:p/>
+    <w:p/>
+    <w:p/>
+    <w:p>
+      <w:pPr>
+        <w:pStyle w:val="Heading2"/>
+      </w:pPr>
+      <w:r>
+        <w:lastRenderedPageBreak/>
+        <w:t xml:space="preserve">Enemies </w:t>
+      </w:r>
+    </w:p>
+    <w:p>
+      <w:r>
+        <w:t xml:space="preserve">2 Type of enemy </w:t>
+      </w:r>
+    </w:p>
+    <w:p/>
+    <w:p/>
+    <w:p>
+      <w:pPr>
+        <w:numPr>
+          <w:ilvl w:val="0"/>
+          <w:numId w:val="2"/>
+        </w:numPr>
+      </w:pPr>
+      <w:r>
+        <w:t xml:space="preserve">Concept art </w:t>
+      </w:r>
+    </w:p>
+    <w:p>
+      <w:pPr>
+        <w:numPr>
+          <w:ilvl w:val="0"/>
+          <w:numId w:val="2"/>
+        </w:numPr>
+      </w:pPr>
+      <w:r>
+        <w:t xml:space="preserve">Enemy death explosion animation </w:t>
+      </w:r>
+    </w:p>
+    <w:p>
+      <w:pPr>
+        <w:numPr>
+          <w:ilvl w:val="0"/>
+          <w:numId w:val="2"/>
+        </w:numPr>
+      </w:pPr>
+      <w:r>
+        <w:t xml:space="preserve">Animation </w:t>
+      </w:r>
+      <w:r>
+        <w:t xml:space="preserve">(one basic enemy) </w:t>
+      </w:r>
+    </w:p>
+    <w:p/>
+    <w:p/>
+    <w:p>
+      <w:pPr>
+        <w:numPr>
+          <w:ilvl w:val="0"/>
+          <w:numId w:val="2"/>
+        </w:numPr>
+      </w:pPr>
+      <w:r>
+        <w:t xml:space="preserve">Enemy AI </w:t>
+      </w:r>
+    </w:p>
+    <w:p>
+      <w:pPr>
+        <w:numPr>
+          <w:ilvl w:val="1"/>
+          <w:numId w:val="2"/>
+        </w:numPr>
+      </w:pPr>
+      <w:r>
+        <w:t>Walk</w:t>
+      </w:r>
+    </w:p>
+    <w:p>
+      <w:pPr>
+        <w:numPr>
+          <w:ilvl w:val="1"/>
+          <w:numId w:val="2"/>
+        </w:numPr>
+      </w:pPr>
+      <w:r>
+        <w:t>Shoot player.</w:t>
+      </w:r>
+    </w:p>
+    <w:p>
+      <w:pPr>
+        <w:numPr>
+          <w:ilvl w:val="1"/>
+          <w:numId w:val="2"/>
+        </w:numPr>
+      </w:pPr>
+      <w:r>
+        <w:t>Attack player – melee</w:t>
+      </w:r>
+    </w:p>
+    <w:p>
+      <w:pPr>
+        <w:numPr>
+          <w:ilvl w:val="1"/>
+          <w:numId w:val="2"/>
+        </w:numPr>
+      </w:pPr>
+      <w:r>
+        <w:t xml:space="preserve">Spawner (when player leaves room) </w:t>
+      </w:r>
+    </w:p>
+    <w:p>
+      <w:pPr>
+        <w:numPr>
+          <w:ilvl w:val="1"/>
+          <w:numId w:val="2"/>
+        </w:numPr>
+      </w:pPr>
+      <w:r>
+        <w:t xml:space="preserve">HP </w:t>
+      </w:r>
+    </w:p>
+    <w:p/>
+    <w:p/>
+    <w:p>
+      <w:pPr>
+        <w:pStyle w:val="Heading2"/>
+      </w:pPr>
+      <w:r>
+        <w:t xml:space="preserve">Level </w:t>
+      </w:r>
+    </w:p>
+    <w:p/>
+    <w:p>
+      <w:pPr>
+        <w:numPr>
+          <w:ilvl w:val="0"/>
+          <w:numId w:val="6"/>
+        </w:numPr>
+      </w:pPr>
+      <w:r>
+        <w:t xml:space="preserve">5 big area </w:t>
+      </w:r>
+    </w:p>
+    <w:p/>
+    <w:p>
+      <w:r>
+        <w:t xml:space="preserve">Mini Map layout </w:t>
+      </w:r>
+    </w:p>
+    <w:p>
+      <w:pPr>
+        <w:numPr>
+          <w:ilvl w:val="0"/>
+          <w:numId w:val="6"/>
+        </w:numPr>
+      </w:pPr>
+      <w:r>
+        <w:t xml:space="preserve">Area 1 </w:t>
+      </w:r>
+    </w:p>
+    <w:p>
+      <w:pPr>
+        <w:numPr>
+          <w:ilvl w:val="0"/>
+          <w:numId w:val="6"/>
+        </w:numPr>
+      </w:pPr>
+      <w:r>
+        <w:t xml:space="preserve">Area 2 </w:t>
+      </w:r>
+    </w:p>
+    <w:p>
+      <w:pPr>
+        <w:numPr>
+          <w:ilvl w:val="0"/>
+          <w:numId w:val="6"/>
+        </w:numPr>
+      </w:pPr>
+      <w:r>
+        <w:t xml:space="preserve">Area 3 </w:t>
+      </w:r>
+    </w:p>
+    <w:p>
+      <w:pPr>
+        <w:numPr>
+          <w:ilvl w:val="0"/>
+          <w:numId w:val="6"/>
+        </w:numPr>
+      </w:pPr>
+      <w:r>
+        <w:t>Area 4</w:t>
+      </w:r>
+    </w:p>
+    <w:p>
+      <w:pPr>
+        <w:numPr>
+          <w:ilvl w:val="0"/>
+          <w:numId w:val="6"/>
+        </w:numPr>
+      </w:pPr>
+      <w:r>
+        <w:t>Area 5</w:t>
+      </w:r>
+    </w:p>
+    <w:p/>
+    <w:p>
+      <w:r>
+        <w:t>Level assets (platforms and hazards)</w:t>
+      </w:r>
+    </w:p>
+    <w:p/>
+    <w:p>
+      <w:pPr>
+        <w:numPr>
+          <w:ilvl w:val="0"/>
+          <w:numId w:val="6"/>
+        </w:numPr>
+      </w:pPr>
+      <w:r>
+        <w:t xml:space="preserve">Tile Mapping - </w:t>
       </w:r>
       <w:r>
         <w:rPr>
@@ -249,19 +471,25 @@
         </w:rPr>
         <w:t>done.</w:t>
       </w:r>
-    </w:p>
-    <w:p>
-      <w:pPr>
-        <w:numPr>
-          <w:ilvl w:val="1"/>
-          <w:numId w:val="1"/>
-        </w:numPr>
-      </w:pPr>
-      <w:r>
-        <w:t>Jumping</w:t>
-      </w:r>
-      <w:r>
-        <w:t xml:space="preserve"> - </w:t>
+      <w:r>
+        <w:t xml:space="preserve"> </w:t>
+      </w:r>
+    </w:p>
+    <w:p>
+      <w:pPr>
+        <w:numPr>
+          <w:ilvl w:val="0"/>
+          <w:numId w:val="6"/>
+        </w:numPr>
+      </w:pPr>
+      <w:r>
+        <w:t>Platform</w:t>
+      </w:r>
+      <w:r>
+        <w:t xml:space="preserve"> still –</w:t>
+      </w:r>
+      <w:r>
+        <w:t xml:space="preserve"> </w:t>
       </w:r>
       <w:r>
         <w:rPr>
@@ -269,16 +497,275 @@
         </w:rPr>
         <w:t>done.</w:t>
       </w:r>
-    </w:p>
-    <w:p>
-      <w:pPr>
-        <w:numPr>
-          <w:ilvl w:val="1"/>
-          <w:numId w:val="1"/>
-        </w:numPr>
-      </w:pPr>
-      <w:r>
-        <w:t xml:space="preserve">A dash </w:t>
+      <w:r>
+        <w:t xml:space="preserve"> </w:t>
+      </w:r>
+    </w:p>
+    <w:p>
+      <w:pPr>
+        <w:numPr>
+          <w:ilvl w:val="0"/>
+          <w:numId w:val="6"/>
+        </w:numPr>
+      </w:pPr>
+      <w:r>
+        <w:t xml:space="preserve">Platform moving. </w:t>
+      </w:r>
+    </w:p>
+    <w:p>
+      <w:pPr>
+        <w:numPr>
+          <w:ilvl w:val="0"/>
+          <w:numId w:val="6"/>
+        </w:numPr>
+      </w:pPr>
+      <w:r>
+        <w:t xml:space="preserve">Door with a lock and a key </w:t>
+      </w:r>
+    </w:p>
+    <w:p>
+      <w:pPr>
+        <w:numPr>
+          <w:ilvl w:val="0"/>
+          <w:numId w:val="6"/>
+        </w:numPr>
+      </w:pPr>
+      <w:r>
+        <w:t xml:space="preserve">Lava – on floor and on walls  </w:t>
+      </w:r>
+    </w:p>
+    <w:p>
+      <w:pPr>
+        <w:numPr>
+          <w:ilvl w:val="0"/>
+          <w:numId w:val="6"/>
+        </w:numPr>
+      </w:pPr>
+      <w:r>
+        <w:t xml:space="preserve">Magnetic hooks (use magnetic grab to latch on) </w:t>
+      </w:r>
+    </w:p>
+    <w:p>
+      <w:pPr>
+        <w:numPr>
+          <w:ilvl w:val="0"/>
+          <w:numId w:val="6"/>
+        </w:numPr>
+      </w:pPr>
+      <w:r>
+        <w:t>Magnetic box (</w:t>
+      </w:r>
+      <w:r>
+        <w:t>use magnetic grab</w:t>
+      </w:r>
+      <w:r>
+        <w:t xml:space="preserve"> to pick up) </w:t>
+      </w:r>
+    </w:p>
+    <w:p>
+      <w:pPr>
+        <w:numPr>
+          <w:ilvl w:val="0"/>
+          <w:numId w:val="6"/>
+        </w:numPr>
+      </w:pPr>
+      <w:r>
+        <w:t xml:space="preserve">Vines </w:t>
+      </w:r>
+    </w:p>
+    <w:p>
+      <w:pPr>
+        <w:numPr>
+          <w:ilvl w:val="0"/>
+          <w:numId w:val="6"/>
+        </w:numPr>
+      </w:pPr>
+      <w:r>
+        <w:t>Spikes ()</w:t>
+      </w:r>
+    </w:p>
+    <w:p>
+      <w:pPr>
+        <w:numPr>
+          <w:ilvl w:val="0"/>
+          <w:numId w:val="6"/>
+        </w:numPr>
+      </w:pPr>
+      <w:r>
+        <w:t>Crushers ()</w:t>
+      </w:r>
+    </w:p>
+    <w:p>
+      <w:pPr>
+        <w:numPr>
+          <w:ilvl w:val="0"/>
+          <w:numId w:val="6"/>
+        </w:numPr>
+      </w:pPr>
+    </w:p>
+    <w:p/>
+    <w:p/>
+    <w:p>
+      <w:pPr>
+        <w:numPr>
+          <w:ilvl w:val="0"/>
+          <w:numId w:val="6"/>
+        </w:numPr>
+      </w:pPr>
+      <w:r>
+        <w:t xml:space="preserve">Artwork for the tiles/platforms </w:t>
+      </w:r>
+    </w:p>
+    <w:p>
+      <w:pPr>
+        <w:pStyle w:val="Heading2"/>
+      </w:pPr>
+      <w:r>
+        <w:t>UI and menus</w:t>
+      </w:r>
+    </w:p>
+    <w:p>
+      <w:pPr>
+        <w:numPr>
+          <w:ilvl w:val="0"/>
+          <w:numId w:val="8"/>
+        </w:numPr>
+      </w:pPr>
+      <w:r>
+        <w:t xml:space="preserve">Health of player </w:t>
+      </w:r>
+    </w:p>
+    <w:p>
+      <w:pPr>
+        <w:numPr>
+          <w:ilvl w:val="0"/>
+          <w:numId w:val="8"/>
+        </w:numPr>
+      </w:pPr>
+      <w:r>
+        <w:t xml:space="preserve">Energy resource </w:t>
+      </w:r>
+    </w:p>
+    <w:p>
+      <w:pPr>
+        <w:numPr>
+          <w:ilvl w:val="0"/>
+          <w:numId w:val="8"/>
+        </w:numPr>
+      </w:pPr>
+      <w:r>
+        <w:t xml:space="preserve">Current weapons </w:t>
+      </w:r>
+    </w:p>
+    <w:p>
+      <w:pPr>
+        <w:numPr>
+          <w:ilvl w:val="0"/>
+          <w:numId w:val="8"/>
+        </w:numPr>
+      </w:pPr>
+      <w:r>
+        <w:t xml:space="preserve">Start </w:t>
+      </w:r>
+      <w:r>
+        <w:t>menu.</w:t>
+      </w:r>
+      <w:r>
+        <w:t xml:space="preserve"> </w:t>
+      </w:r>
+    </w:p>
+    <w:p>
+      <w:pPr>
+        <w:numPr>
+          <w:ilvl w:val="0"/>
+          <w:numId w:val="8"/>
+        </w:numPr>
+      </w:pPr>
+      <w:r>
+        <w:t>Pause menu</w:t>
+      </w:r>
+      <w:r>
+        <w:t>.</w:t>
+      </w:r>
+    </w:p>
+    <w:p>
+      <w:pPr>
+        <w:numPr>
+          <w:ilvl w:val="0"/>
+          <w:numId w:val="8"/>
+        </w:numPr>
+      </w:pPr>
+      <w:r>
+        <w:t xml:space="preserve">Settings </w:t>
+      </w:r>
+    </w:p>
+    <w:p>
+      <w:pPr>
+        <w:numPr>
+          <w:ilvl w:val="0"/>
+          <w:numId w:val="8"/>
+        </w:numPr>
+      </w:pPr>
+      <w:r>
+        <w:t xml:space="preserve">map/ mini map </w:t>
+      </w:r>
+    </w:p>
+    <w:p>
+      <w:pPr>
+        <w:numPr>
+          <w:ilvl w:val="0"/>
+          <w:numId w:val="8"/>
+        </w:numPr>
+      </w:pPr>
+      <w:r>
+        <w:t xml:space="preserve">Inventory (to see what you have in abilities and upgrades) </w:t>
+      </w:r>
+    </w:p>
+    <w:p>
+      <w:pPr>
+        <w:numPr>
+          <w:ilvl w:val="0"/>
+          <w:numId w:val="8"/>
+        </w:numPr>
+      </w:pPr>
+      <w:r>
+        <w:t xml:space="preserve">Skill tree </w:t>
+      </w:r>
+    </w:p>
+    <w:p/>
+    <w:p/>
+    <w:p/>
+    <w:p>
+      <w:pPr>
+        <w:pStyle w:val="Heading2"/>
+      </w:pPr>
+      <w:r>
+        <w:t>Audio (Simi)</w:t>
+      </w:r>
+    </w:p>
+    <w:p>
+      <w:pPr>
+        <w:numPr>
+          <w:ilvl w:val="0"/>
+          <w:numId w:val="7"/>
+        </w:numPr>
+      </w:pPr>
+      <w:r>
+        <w:t>Music:</w:t>
+      </w:r>
+    </w:p>
+    <w:p>
+      <w:pPr>
+        <w:numPr>
+          <w:ilvl w:val="1"/>
+          <w:numId w:val="7"/>
+        </w:numPr>
+      </w:pPr>
+      <w:r>
+        <w:t>Menu screen theme</w:t>
+      </w:r>
+      <w:r>
+        <w:t xml:space="preserve"> </w:t>
       </w:r>
       <w:r>
         <w:t xml:space="preserve">- </w:t>
@@ -294,116 +781,25 @@
       <w:pPr>
         <w:numPr>
           <w:ilvl w:val="1"/>
-          <w:numId w:val="1"/>
-        </w:numPr>
-      </w:pPr>
-      <w:r>
-        <w:t xml:space="preserve">All players Abilities </w:t>
-      </w:r>
-    </w:p>
-    <w:p/>
-    <w:p/>
-    <w:p/>
-    <w:p/>
-    <w:p/>
-    <w:p/>
-    <w:p>
-      <w:r>
-        <w:t xml:space="preserve">Enemies </w:t>
-      </w:r>
-    </w:p>
-    <w:p>
-      <w:r>
-        <w:t xml:space="preserve">2 Type of enemy </w:t>
-      </w:r>
-    </w:p>
-    <w:p>
-      <w:pPr>
-        <w:numPr>
-          <w:ilvl w:val="0"/>
-          <w:numId w:val="2"/>
-        </w:numPr>
-      </w:pPr>
-      <w:r>
-        <w:t xml:space="preserve">Concept art </w:t>
-      </w:r>
-    </w:p>
-    <w:p>
-      <w:pPr>
-        <w:numPr>
-          <w:ilvl w:val="0"/>
-          <w:numId w:val="2"/>
-        </w:numPr>
-      </w:pPr>
-      <w:r>
-        <w:lastRenderedPageBreak/>
-        <w:t xml:space="preserve">Enemy death explosion animation </w:t>
-      </w:r>
-    </w:p>
-    <w:p>
-      <w:pPr>
-        <w:numPr>
-          <w:ilvl w:val="0"/>
-          <w:numId w:val="2"/>
-        </w:numPr>
-      </w:pPr>
-      <w:r>
-        <w:t xml:space="preserve">Animation </w:t>
-      </w:r>
-      <w:r>
-        <w:t xml:space="preserve">(one basic enemy) </w:t>
-      </w:r>
-    </w:p>
-    <w:p>
-      <w:pPr>
-        <w:numPr>
-          <w:ilvl w:val="0"/>
-          <w:numId w:val="2"/>
-        </w:numPr>
-      </w:pPr>
-    </w:p>
-    <w:p>
-      <w:pPr>
-        <w:numPr>
-          <w:ilvl w:val="0"/>
-          <w:numId w:val="2"/>
-        </w:numPr>
-      </w:pPr>
-      <w:r>
-        <w:t xml:space="preserve">Enemy AI </w:t>
-      </w:r>
-    </w:p>
-    <w:p/>
-    <w:p/>
-    <w:p>
-      <w:r>
-        <w:t xml:space="preserve">Level </w:t>
-      </w:r>
-    </w:p>
-    <w:p/>
-    <w:p>
-      <w:pPr>
-        <w:numPr>
-          <w:ilvl w:val="0"/>
-          <w:numId w:val="6"/>
-        </w:numPr>
-      </w:pPr>
-      <w:r>
-        <w:t>5</w:t>
-      </w:r>
-      <w:r>
-        <w:t xml:space="preserve"> big area </w:t>
-      </w:r>
-    </w:p>
-    <w:p>
-      <w:pPr>
-        <w:numPr>
-          <w:ilvl w:val="0"/>
-          <w:numId w:val="6"/>
-        </w:numPr>
-      </w:pPr>
-      <w:r>
-        <w:t xml:space="preserve">Tile Mapping - </w:t>
+          <w:numId w:val="7"/>
+        </w:numPr>
+      </w:pPr>
+      <w:r>
+        <w:t>Different BGM for each level/area</w:t>
+      </w:r>
+    </w:p>
+    <w:p>
+      <w:pPr>
+        <w:numPr>
+          <w:ilvl w:val="2"/>
+          <w:numId w:val="7"/>
+        </w:numPr>
+      </w:pPr>
+      <w:r>
+        <w:t xml:space="preserve">Area1 </w:t>
+      </w:r>
+      <w:r>
+        <w:t xml:space="preserve">- </w:t>
       </w:r>
       <w:r>
         <w:rPr>
@@ -411,22 +807,63 @@
         </w:rPr>
         <w:t>done.</w:t>
       </w:r>
-      <w:r>
-        <w:t xml:space="preserve"> </w:t>
-      </w:r>
-    </w:p>
-    <w:p>
-      <w:pPr>
-        <w:numPr>
-          <w:ilvl w:val="0"/>
-          <w:numId w:val="6"/>
-        </w:numPr>
-      </w:pPr>
-      <w:r>
-        <w:t xml:space="preserve">Platforms </w:t>
-      </w:r>
-      <w:r>
-        <w:t xml:space="preserve">– </w:t>
+    </w:p>
+    <w:p>
+      <w:pPr>
+        <w:numPr>
+          <w:ilvl w:val="2"/>
+          <w:numId w:val="7"/>
+        </w:numPr>
+      </w:pPr>
+      <w:r>
+        <w:t>Area2</w:t>
+      </w:r>
+    </w:p>
+    <w:p>
+      <w:pPr>
+        <w:numPr>
+          <w:ilvl w:val="2"/>
+          <w:numId w:val="7"/>
+        </w:numPr>
+      </w:pPr>
+      <w:r>
+        <w:t>Area3</w:t>
+      </w:r>
+    </w:p>
+    <w:p>
+      <w:pPr>
+        <w:numPr>
+          <w:ilvl w:val="2"/>
+          <w:numId w:val="7"/>
+        </w:numPr>
+      </w:pPr>
+      <w:r>
+        <w:t>Area4</w:t>
+      </w:r>
+    </w:p>
+    <w:p>
+      <w:pPr>
+        <w:numPr>
+          <w:ilvl w:val="2"/>
+          <w:numId w:val="7"/>
+        </w:numPr>
+      </w:pPr>
+      <w:r>
+        <w:t xml:space="preserve">Area5 </w:t>
+      </w:r>
+    </w:p>
+    <w:p>
+      <w:pPr>
+        <w:numPr>
+          <w:ilvl w:val="1"/>
+          <w:numId w:val="7"/>
+        </w:numPr>
+      </w:pPr>
+      <w:r>
+        <w:t xml:space="preserve">Chase theme </w:t>
+      </w:r>
+      <w:r>
+        <w:t xml:space="preserve">- </w:t>
       </w:r>
       <w:r>
         <w:rPr>
@@ -434,347 +871,390 @@
         </w:rPr>
         <w:t>done.</w:t>
       </w:r>
+    </w:p>
+    <w:p>
+      <w:pPr>
+        <w:numPr>
+          <w:ilvl w:val="1"/>
+          <w:numId w:val="7"/>
+        </w:numPr>
+      </w:pPr>
+      <w:r>
+        <w:t>Credits theme</w:t>
+      </w:r>
+    </w:p>
+    <w:p>
+      <w:pPr>
+        <w:numPr>
+          <w:ilvl w:val="0"/>
+          <w:numId w:val="7"/>
+        </w:numPr>
+      </w:pPr>
+      <w:r>
+        <w:t>SFX:</w:t>
+      </w:r>
+    </w:p>
+    <w:p>
+      <w:pPr>
+        <w:numPr>
+          <w:ilvl w:val="1"/>
+          <w:numId w:val="7"/>
+        </w:numPr>
+      </w:pPr>
+      <w:r>
+        <w:t>Player footsteps for different areas</w:t>
+      </w:r>
       <w:r>
         <w:t xml:space="preserve"> </w:t>
       </w:r>
-    </w:p>
-    <w:p>
-      <w:pPr>
-        <w:numPr>
-          <w:ilvl w:val="0"/>
-          <w:numId w:val="6"/>
-        </w:numPr>
-      </w:pPr>
-      <w:r>
-        <w:t xml:space="preserve">Background art </w:t>
-      </w:r>
-    </w:p>
-    <w:p>
-      <w:pPr>
-        <w:numPr>
-          <w:ilvl w:val="0"/>
-          <w:numId w:val="6"/>
-        </w:numPr>
-      </w:pPr>
-      <w:r>
-        <w:t xml:space="preserve">Artwork for the tiles/platforms </w:t>
-      </w:r>
-    </w:p>
-    <w:p>
-      <w:pPr>
-        <w:numPr>
-          <w:ilvl w:val="0"/>
-          <w:numId w:val="6"/>
-        </w:numPr>
-      </w:pPr>
-      <w:r>
-        <w:t xml:space="preserve">Door with a lock and a key </w:t>
-      </w:r>
-    </w:p>
-    <w:p/>
-    <w:p>
-      <w:r>
-        <w:t>UI and menus</w:t>
-      </w:r>
-    </w:p>
-    <w:p>
-      <w:pPr>
-        <w:numPr>
-          <w:ilvl w:val="0"/>
-          <w:numId w:val="8"/>
-        </w:numPr>
-      </w:pPr>
-      <w:r>
-        <w:t xml:space="preserve">Health of player </w:t>
-      </w:r>
-    </w:p>
-    <w:p>
-      <w:pPr>
-        <w:numPr>
-          <w:ilvl w:val="0"/>
-          <w:numId w:val="8"/>
-        </w:numPr>
-      </w:pPr>
-      <w:r>
-        <w:t xml:space="preserve">Energy resource </w:t>
-      </w:r>
-    </w:p>
-    <w:p>
-      <w:pPr>
-        <w:numPr>
-          <w:ilvl w:val="0"/>
-          <w:numId w:val="8"/>
-        </w:numPr>
-      </w:pPr>
-      <w:r>
-        <w:t xml:space="preserve">Current weapons </w:t>
-      </w:r>
-    </w:p>
-    <w:p>
-      <w:pPr>
-        <w:numPr>
-          <w:ilvl w:val="0"/>
-          <w:numId w:val="8"/>
-        </w:numPr>
-      </w:pPr>
-      <w:r>
-        <w:t xml:space="preserve">Start </w:t>
-      </w:r>
-      <w:proofErr w:type="gramStart"/>
-      <w:r>
-        <w:t>menu</w:t>
-      </w:r>
-      <w:proofErr w:type="gramEnd"/>
+      <w:r>
+        <w:t xml:space="preserve">- </w:t>
+      </w:r>
+      <w:r>
+        <w:rPr>
+          <w:highlight w:val="yellow"/>
+        </w:rPr>
+        <w:t>done.</w:t>
+      </w:r>
+    </w:p>
+    <w:p>
+      <w:pPr>
+        <w:numPr>
+          <w:ilvl w:val="1"/>
+          <w:numId w:val="7"/>
+        </w:numPr>
+      </w:pPr>
+      <w:r>
+        <w:t>Player weapons sounds (melee, shooting)</w:t>
+      </w:r>
+    </w:p>
+    <w:p>
+      <w:pPr>
+        <w:numPr>
+          <w:ilvl w:val="1"/>
+          <w:numId w:val="7"/>
+        </w:numPr>
+      </w:pPr>
+      <w:r>
+        <w:t xml:space="preserve">UI interaction </w:t>
+      </w:r>
+    </w:p>
+    <w:p>
+      <w:pPr>
+        <w:numPr>
+          <w:ilvl w:val="1"/>
+          <w:numId w:val="7"/>
+        </w:numPr>
+      </w:pPr>
+      <w:r>
+        <w:t xml:space="preserve">Robot sounds for varying robot </w:t>
+      </w:r>
+      <w:r>
+        <w:t>designs.</w:t>
+      </w:r>
+    </w:p>
+    <w:p>
+      <w:pPr>
+        <w:numPr>
+          <w:ilvl w:val="1"/>
+          <w:numId w:val="7"/>
+        </w:numPr>
+      </w:pPr>
+      <w:r>
+        <w:t>Death sounds (player and enemies)</w:t>
+      </w:r>
+    </w:p>
+    <w:p>
+      <w:pPr>
+        <w:numPr>
+          <w:ilvl w:val="1"/>
+          <w:numId w:val="7"/>
+        </w:numPr>
+      </w:pPr>
+      <w:r>
+        <w:t>Certain objects in an area (for example a machine buzzing in the background)</w:t>
+      </w:r>
+    </w:p>
+    <w:p>
+      <w:pPr>
+        <w:ind w:left="1440"/>
+      </w:pPr>
+    </w:p>
+    <w:p>
+      <w:pPr>
+        <w:pStyle w:val="Heading2"/>
+      </w:pPr>
+      <w:r>
+        <w:t>Programming</w:t>
+      </w:r>
+    </w:p>
+    <w:p>
+      <w:pPr>
+        <w:numPr>
+          <w:ilvl w:val="0"/>
+          <w:numId w:val="1"/>
+        </w:numPr>
+      </w:pPr>
+      <w:r>
+        <w:t xml:space="preserve">Player Controls - Programming </w:t>
+      </w:r>
+    </w:p>
+    <w:p>
+      <w:pPr>
+        <w:numPr>
+          <w:ilvl w:val="1"/>
+          <w:numId w:val="1"/>
+        </w:numPr>
+      </w:pPr>
+      <w:r>
+        <w:t xml:space="preserve">Basic left and right movement - </w:t>
+      </w:r>
+      <w:r>
+        <w:rPr>
+          <w:highlight w:val="yellow"/>
+        </w:rPr>
+        <w:t>done.</w:t>
+      </w:r>
+    </w:p>
+    <w:p>
+      <w:pPr>
+        <w:numPr>
+          <w:ilvl w:val="1"/>
+          <w:numId w:val="1"/>
+        </w:numPr>
+      </w:pPr>
+      <w:r>
+        <w:lastRenderedPageBreak/>
+        <w:t xml:space="preserve">Jumping - </w:t>
+      </w:r>
+      <w:r>
+        <w:rPr>
+          <w:highlight w:val="yellow"/>
+        </w:rPr>
+        <w:t>done.</w:t>
+      </w:r>
+    </w:p>
+    <w:p>
+      <w:pPr>
+        <w:numPr>
+          <w:ilvl w:val="1"/>
+          <w:numId w:val="1"/>
+        </w:numPr>
+      </w:pPr>
+      <w:r>
+        <w:t xml:space="preserve">Shooting - </w:t>
+      </w:r>
+      <w:r>
+        <w:rPr>
+          <w:highlight w:val="yellow"/>
+        </w:rPr>
+        <w:t>done.</w:t>
+      </w:r>
+    </w:p>
+    <w:p>
+      <w:pPr>
+        <w:numPr>
+          <w:ilvl w:val="1"/>
+          <w:numId w:val="1"/>
+        </w:numPr>
+      </w:pPr>
+      <w:r>
+        <w:t xml:space="preserve">Melee attack - </w:t>
+      </w:r>
+      <w:r>
+        <w:rPr>
+          <w:highlight w:val="yellow"/>
+        </w:rPr>
+        <w:t>done.</w:t>
+      </w:r>
+    </w:p>
+    <w:p/>
+    <w:p>
+      <w:pPr>
+        <w:numPr>
+          <w:ilvl w:val="0"/>
+          <w:numId w:val="1"/>
+        </w:numPr>
+      </w:pPr>
+      <w:r>
+        <w:t xml:space="preserve">Players Abilities </w:t>
+      </w:r>
+    </w:p>
+    <w:p>
+      <w:pPr>
+        <w:numPr>
+          <w:ilvl w:val="1"/>
+          <w:numId w:val="1"/>
+        </w:numPr>
+      </w:pPr>
+      <w:r>
+        <w:t xml:space="preserve">Dash - </w:t>
+      </w:r>
+      <w:r>
+        <w:rPr>
+          <w:highlight w:val="yellow"/>
+        </w:rPr>
+        <w:t>done.</w:t>
+      </w:r>
+    </w:p>
+    <w:p>
+      <w:pPr>
+        <w:numPr>
+          <w:ilvl w:val="1"/>
+          <w:numId w:val="1"/>
+        </w:numPr>
+      </w:pPr>
+      <w:r>
+        <w:t xml:space="preserve">Water Pump shoot </w:t>
+      </w:r>
+    </w:p>
+    <w:p>
+      <w:pPr>
+        <w:numPr>
+          <w:ilvl w:val="1"/>
+          <w:numId w:val="1"/>
+        </w:numPr>
+      </w:pPr>
+      <w:r>
+        <w:t xml:space="preserve">Water pump jump </w:t>
+      </w:r>
+    </w:p>
+    <w:p>
+      <w:pPr>
+        <w:numPr>
+          <w:ilvl w:val="1"/>
+          <w:numId w:val="1"/>
+        </w:numPr>
+      </w:pPr>
+      <w:r>
+        <w:t>Magnetic grab box</w:t>
+      </w:r>
+    </w:p>
+    <w:p>
+      <w:pPr>
+        <w:numPr>
+          <w:ilvl w:val="1"/>
+          <w:numId w:val="1"/>
+        </w:numPr>
+      </w:pPr>
+      <w:r>
+        <w:t xml:space="preserve">Magnetic grab shoot </w:t>
+      </w:r>
+    </w:p>
+    <w:p>
+      <w:pPr>
+        <w:numPr>
+          <w:ilvl w:val="1"/>
+          <w:numId w:val="1"/>
+        </w:numPr>
+      </w:pPr>
+      <w:r>
+        <w:t xml:space="preserve">Claw wall climb. </w:t>
+      </w:r>
+    </w:p>
+    <w:p/>
+    <w:p>
+      <w:pPr>
+        <w:numPr>
+          <w:ilvl w:val="0"/>
+          <w:numId w:val="4"/>
+        </w:numPr>
+      </w:pPr>
+      <w:r>
+        <w:t>Character controls</w:t>
+      </w:r>
+    </w:p>
+    <w:p>
+      <w:pPr>
+        <w:numPr>
+          <w:ilvl w:val="1"/>
+          <w:numId w:val="4"/>
+        </w:numPr>
+      </w:pPr>
+      <w:r>
+        <w:t>Walk</w:t>
+      </w:r>
+    </w:p>
+    <w:p>
+      <w:pPr>
+        <w:numPr>
+          <w:ilvl w:val="1"/>
+          <w:numId w:val="4"/>
+        </w:numPr>
+      </w:pPr>
+      <w:r>
+        <w:t>Jump</w:t>
+      </w:r>
+    </w:p>
+    <w:p>
+      <w:pPr>
+        <w:numPr>
+          <w:ilvl w:val="1"/>
+          <w:numId w:val="4"/>
+        </w:numPr>
+      </w:pPr>
+      <w:r>
+        <w:t>Dash</w:t>
+      </w:r>
+    </w:p>
+    <w:p>
+      <w:pPr>
+        <w:numPr>
+          <w:ilvl w:val="0"/>
+          <w:numId w:val="4"/>
+        </w:numPr>
+      </w:pPr>
+      <w:r>
+        <w:t>Combat</w:t>
+      </w:r>
+    </w:p>
+    <w:p>
+      <w:pPr>
+        <w:numPr>
+          <w:ilvl w:val="1"/>
+          <w:numId w:val="4"/>
+        </w:numPr>
+      </w:pPr>
+      <w:r>
+        <w:t>Melee attack</w:t>
+      </w:r>
       <w:r>
         <w:t xml:space="preserve"> </w:t>
       </w:r>
-    </w:p>
-    <w:p>
-      <w:pPr>
-        <w:numPr>
-          <w:ilvl w:val="0"/>
-          <w:numId w:val="8"/>
-        </w:numPr>
-      </w:pPr>
-      <w:r>
-        <w:t xml:space="preserve">Pause </w:t>
-      </w:r>
-      <w:proofErr w:type="gramStart"/>
-      <w:r>
-        <w:t>menu</w:t>
-      </w:r>
-      <w:proofErr w:type="gramEnd"/>
+      <w:r>
+        <w:t xml:space="preserve">- </w:t>
+      </w:r>
+      <w:r>
+        <w:rPr>
+          <w:highlight w:val="yellow"/>
+        </w:rPr>
+        <w:t>done.</w:t>
+      </w:r>
+    </w:p>
+    <w:p>
+      <w:pPr>
+        <w:numPr>
+          <w:ilvl w:val="1"/>
+          <w:numId w:val="4"/>
+        </w:numPr>
+      </w:pPr>
+      <w:r>
+        <w:t>At least 1 ranged attack</w:t>
+      </w:r>
       <w:r>
         <w:t xml:space="preserve"> </w:t>
       </w:r>
-    </w:p>
-    <w:p>
-      <w:pPr>
-        <w:numPr>
-          <w:ilvl w:val="0"/>
-          <w:numId w:val="8"/>
-        </w:numPr>
-      </w:pPr>
-      <w:r>
-        <w:t xml:space="preserve">Settings </w:t>
-      </w:r>
-    </w:p>
-    <w:p>
-      <w:pPr>
-        <w:numPr>
-          <w:ilvl w:val="0"/>
-          <w:numId w:val="8"/>
-        </w:numPr>
-      </w:pPr>
-      <w:r>
-        <w:t xml:space="preserve">map/ mini map </w:t>
-      </w:r>
-    </w:p>
-    <w:p>
-      <w:pPr>
-        <w:numPr>
-          <w:ilvl w:val="0"/>
-          <w:numId w:val="8"/>
-        </w:numPr>
-      </w:pPr>
-      <w:r>
-        <w:t xml:space="preserve">Inventory (to see what you have in abilities and upgrades) </w:t>
-      </w:r>
-    </w:p>
-    <w:p>
-      <w:pPr>
-        <w:numPr>
-          <w:ilvl w:val="0"/>
-          <w:numId w:val="8"/>
-        </w:numPr>
-      </w:pPr>
-      <w:r>
-        <w:t xml:space="preserve">Skill tree </w:t>
-      </w:r>
-    </w:p>
-    <w:p/>
-    <w:p/>
-    <w:p/>
-    <w:p>
-      <w:r>
-        <w:t>Audio (Simi)</w:t>
-      </w:r>
-    </w:p>
-    <w:p>
-      <w:pPr>
-        <w:numPr>
-          <w:ilvl w:val="0"/>
-          <w:numId w:val="7"/>
-        </w:numPr>
-      </w:pPr>
-      <w:r>
-        <w:t>Music:</w:t>
-      </w:r>
-    </w:p>
-    <w:p>
-      <w:pPr>
-        <w:numPr>
-          <w:ilvl w:val="1"/>
-          <w:numId w:val="7"/>
-        </w:numPr>
-      </w:pPr>
-      <w:r>
-        <w:t>Menu screen theme</w:t>
-      </w:r>
-    </w:p>
-    <w:p>
-      <w:pPr>
-        <w:numPr>
-          <w:ilvl w:val="1"/>
-          <w:numId w:val="7"/>
-        </w:numPr>
-      </w:pPr>
-      <w:r>
-        <w:t>Different BGM for each level/area</w:t>
-      </w:r>
-    </w:p>
-    <w:p>
-      <w:pPr>
-        <w:numPr>
-          <w:ilvl w:val="1"/>
-          <w:numId w:val="7"/>
-        </w:numPr>
-      </w:pPr>
-      <w:r>
-        <w:t>Combat themes</w:t>
-      </w:r>
-    </w:p>
-    <w:p>
-      <w:pPr>
-        <w:numPr>
-          <w:ilvl w:val="1"/>
-          <w:numId w:val="7"/>
-        </w:numPr>
-      </w:pPr>
-      <w:r>
-        <w:t>Boss themes</w:t>
-      </w:r>
-    </w:p>
-    <w:p>
-      <w:pPr>
-        <w:numPr>
-          <w:ilvl w:val="1"/>
-          <w:numId w:val="7"/>
-        </w:numPr>
-      </w:pPr>
-      <w:proofErr w:type="gramStart"/>
-      <w:r>
-        <w:t>Credits</w:t>
-      </w:r>
-      <w:proofErr w:type="gramEnd"/>
-      <w:r>
-        <w:t xml:space="preserve"> theme</w:t>
-      </w:r>
-    </w:p>
-    <w:p>
-      <w:pPr>
-        <w:numPr>
-          <w:ilvl w:val="0"/>
-          <w:numId w:val="7"/>
-        </w:numPr>
-      </w:pPr>
-      <w:r>
-        <w:t>SFX:</w:t>
-      </w:r>
-    </w:p>
-    <w:p>
-      <w:pPr>
-        <w:numPr>
-          <w:ilvl w:val="1"/>
-          <w:numId w:val="7"/>
-        </w:numPr>
-      </w:pPr>
-      <w:r>
-        <w:t>Player footsteps for different areas</w:t>
-      </w:r>
-    </w:p>
-    <w:p>
-      <w:pPr>
-        <w:numPr>
-          <w:ilvl w:val="1"/>
-          <w:numId w:val="7"/>
-        </w:numPr>
-      </w:pPr>
-      <w:r>
-        <w:t>Player weapons sounds (melee, shooting)</w:t>
-      </w:r>
-    </w:p>
-    <w:p>
-      <w:pPr>
-        <w:numPr>
-          <w:ilvl w:val="1"/>
-          <w:numId w:val="7"/>
-        </w:numPr>
-      </w:pPr>
-      <w:r>
-        <w:t xml:space="preserve">UI interaction </w:t>
-      </w:r>
-    </w:p>
-    <w:p>
-      <w:pPr>
-        <w:numPr>
-          <w:ilvl w:val="1"/>
-          <w:numId w:val="7"/>
-        </w:numPr>
-      </w:pPr>
-      <w:r>
-        <w:t xml:space="preserve">Robot sounds for varying robot </w:t>
-      </w:r>
-      <w:proofErr w:type="gramStart"/>
-      <w:r>
-        <w:t>designs</w:t>
-      </w:r>
-      <w:proofErr w:type="gramEnd"/>
-    </w:p>
-    <w:p>
-      <w:pPr>
-        <w:numPr>
-          <w:ilvl w:val="1"/>
-          <w:numId w:val="7"/>
-        </w:numPr>
-      </w:pPr>
-      <w:r>
-        <w:t>Boss-specific sounds (grunts/roars, attacks, death)</w:t>
-      </w:r>
-    </w:p>
-    <w:p>
-      <w:pPr>
-        <w:numPr>
-          <w:ilvl w:val="1"/>
-          <w:numId w:val="7"/>
-        </w:numPr>
-      </w:pPr>
-      <w:r>
-        <w:t>Death sounds (player and enemies)</w:t>
-      </w:r>
-    </w:p>
-    <w:p>
-      <w:pPr>
-        <w:numPr>
-          <w:ilvl w:val="1"/>
-          <w:numId w:val="7"/>
-        </w:numPr>
-      </w:pPr>
-      <w:r>
-        <w:t>Certain objects in an area (for example a machine buzzing in the background)</w:t>
-      </w:r>
-    </w:p>
-    <w:p>
-      <w:pPr>
-        <w:ind w:left="1440"/>
-      </w:pPr>
-    </w:p>
-    <w:p>
-      <w:r>
-        <w:lastRenderedPageBreak/>
-        <w:t>Programming</w:t>
-      </w:r>
-    </w:p>
+      <w:r>
+        <w:t xml:space="preserve">- </w:t>
+      </w:r>
+      <w:r>
+        <w:rPr>
+          <w:highlight w:val="yellow"/>
+        </w:rPr>
+        <w:t>done.</w:t>
+      </w:r>
+    </w:p>
+    <w:p/>
     <w:p>
       <w:pPr>
         <w:numPr>
@@ -783,7 +1263,7 @@
         </w:numPr>
       </w:pPr>
       <w:r>
-        <w:t>Character controls</w:t>
+        <w:t>Enemy AI/Mechanics</w:t>
       </w:r>
     </w:p>
     <w:p>
@@ -794,40 +1274,43 @@
         </w:numPr>
       </w:pPr>
       <w:r>
-        <w:t>Walk</w:t>
-      </w:r>
-    </w:p>
-    <w:p>
-      <w:pPr>
-        <w:numPr>
-          <w:ilvl w:val="1"/>
+        <w:t>1/2 Normal enemies</w:t>
+      </w:r>
+    </w:p>
+    <w:p/>
+    <w:p>
+      <w:pPr>
+        <w:numPr>
+          <w:ilvl w:val="0"/>
           <w:numId w:val="4"/>
         </w:numPr>
       </w:pPr>
       <w:r>
-        <w:t>Jump</w:t>
-      </w:r>
-    </w:p>
-    <w:p>
-      <w:pPr>
-        <w:numPr>
-          <w:ilvl w:val="1"/>
+        <w:t>Level &amp; EXP System</w:t>
+      </w:r>
+    </w:p>
+    <w:p/>
+    <w:p/>
+    <w:p>
+      <w:pPr>
+        <w:numPr>
+          <w:ilvl w:val="0"/>
           <w:numId w:val="4"/>
         </w:numPr>
       </w:pPr>
       <w:r>
-        <w:t>Dash</w:t>
-      </w:r>
-    </w:p>
-    <w:p>
-      <w:pPr>
-        <w:numPr>
-          <w:ilvl w:val="0"/>
+        <w:t>Saving System</w:t>
+      </w:r>
+    </w:p>
+    <w:p>
+      <w:pPr>
+        <w:numPr>
+          <w:ilvl w:val="1"/>
           <w:numId w:val="4"/>
         </w:numPr>
       </w:pPr>
       <w:r>
-        <w:t>Combat</w:t>
+        <w:t xml:space="preserve">Save rooms that will track progress and what the player has. </w:t>
       </w:r>
     </w:p>
     <w:p>
@@ -838,7 +1321,7 @@
         </w:numPr>
       </w:pPr>
       <w:r>
-        <w:t>Melee attack</w:t>
+        <w:t xml:space="preserve">Check point system. (For falling into pits and lava) </w:t>
       </w:r>
     </w:p>
     <w:p>
@@ -848,9 +1331,6 @@
           <w:numId w:val="4"/>
         </w:numPr>
       </w:pPr>
-      <w:r>
-        <w:t>At least 1 ranged attack</w:t>
-      </w:r>
     </w:p>
     <w:p>
       <w:pPr>
@@ -860,18 +1340,25 @@
         </w:numPr>
       </w:pPr>
       <w:r>
-        <w:t xml:space="preserve">Enemy AI/Mechanics </w:t>
-      </w:r>
-    </w:p>
-    <w:p>
-      <w:pPr>
-        <w:numPr>
-          <w:ilvl w:val="1"/>
+        <w:t>Resource room (restore resource</w:t>
+      </w:r>
+      <w:r>
+        <w:t xml:space="preserve"> like hp and ammo</w:t>
+      </w:r>
+      <w:r>
+        <w:t xml:space="preserve">) </w:t>
+      </w:r>
+    </w:p>
+    <w:p/>
+    <w:p>
+      <w:pPr>
+        <w:numPr>
+          <w:ilvl w:val="0"/>
           <w:numId w:val="4"/>
         </w:numPr>
       </w:pPr>
       <w:r>
-        <w:t>1/2 Normal enemies</w:t>
+        <w:t>Settings</w:t>
       </w:r>
     </w:p>
     <w:p>
@@ -882,51 +1369,51 @@
         </w:numPr>
       </w:pPr>
       <w:r>
-        <w:t>1 Major Boss</w:t>
-      </w:r>
-    </w:p>
-    <w:p>
-      <w:pPr>
-        <w:numPr>
-          <w:ilvl w:val="0"/>
+        <w:t>Music / Sound levels</w:t>
+      </w:r>
+    </w:p>
+    <w:p>
+      <w:pPr>
+        <w:numPr>
+          <w:ilvl w:val="1"/>
           <w:numId w:val="4"/>
         </w:numPr>
       </w:pPr>
       <w:r>
-        <w:t>Level &amp; EXP System</w:t>
-      </w:r>
-    </w:p>
-    <w:p>
-      <w:pPr>
-        <w:numPr>
-          <w:ilvl w:val="0"/>
+        <w:t xml:space="preserve">Resolution settings </w:t>
+      </w:r>
+    </w:p>
+    <w:p>
+      <w:pPr>
+        <w:numPr>
+          <w:ilvl w:val="1"/>
           <w:numId w:val="4"/>
         </w:numPr>
       </w:pPr>
       <w:r>
-        <w:t>Saving System</w:t>
-      </w:r>
-    </w:p>
-    <w:p>
-      <w:pPr>
-        <w:numPr>
-          <w:ilvl w:val="0"/>
+        <w:t xml:space="preserve">Pasue button </w:t>
+      </w:r>
+    </w:p>
+    <w:p>
+      <w:pPr>
+        <w:numPr>
+          <w:ilvl w:val="1"/>
           <w:numId w:val="4"/>
         </w:numPr>
       </w:pPr>
       <w:r>
-        <w:t>Settings</w:t>
-      </w:r>
-    </w:p>
-    <w:p>
-      <w:pPr>
-        <w:numPr>
-          <w:ilvl w:val="1"/>
+        <w:t xml:space="preserve">Controls setting (optional) </w:t>
+      </w:r>
+    </w:p>
+    <w:p>
+      <w:pPr>
+        <w:numPr>
+          <w:ilvl w:val="0"/>
           <w:numId w:val="4"/>
         </w:numPr>
       </w:pPr>
       <w:r>
-        <w:t>Music / Sound levels</w:t>
+        <w:t xml:space="preserve">Button Fix (H) </w:t>
       </w:r>
     </w:p>
     <w:p>
@@ -937,28 +1424,11 @@
         </w:numPr>
       </w:pPr>
       <w:r>
-        <w:t xml:space="preserve">Button Fix (H) </w:t>
-      </w:r>
-    </w:p>
-    <w:p>
-      <w:pPr>
-        <w:numPr>
-          <w:ilvl w:val="0"/>
-          <w:numId w:val="4"/>
-        </w:numPr>
-      </w:pPr>
-      <w:r>
         <w:t xml:space="preserve">Quit button is Not working (H) </w:t>
       </w:r>
     </w:p>
-    <w:p>
-      <w:pPr>
-        <w:numPr>
-          <w:ilvl w:val="0"/>
-          <w:numId w:val="4"/>
-        </w:numPr>
-      </w:pPr>
-    </w:p>
+    <w:p/>
+    <w:p/>
     <w:sectPr>
       <w:pgSz w:w="12240" w:h="15840"/>
       <w:pgMar w:top="1440" w:right="1440" w:bottom="1440" w:left="1440" w:header="720" w:footer="720" w:gutter="0"/>
@@ -2323,7 +2793,6 @@
     <w:basedOn w:val="Normal"/>
     <w:next w:val="Normal"/>
     <w:uiPriority w:val="9"/>
-    <w:semiHidden/>
     <w:unhideWhenUsed/>
     <w:qFormat/>
     <w:pPr>
@@ -2473,6 +2942,17 @@
       <w:sz w:val="30"/>
       <w:szCs w:val="30"/>
     </w:rPr>
+  </w:style>
+  <w:style w:type="paragraph" w:styleId="ListParagraph">
+    <w:name w:val="List Paragraph"/>
+    <w:basedOn w:val="Normal"/>
+    <w:uiPriority w:val="34"/>
+    <w:qFormat/>
+    <w:rsid w:val="00005C29"/>
+    <w:pPr>
+      <w:ind w:left="720"/>
+      <w:contextualSpacing/>
+    </w:pPr>
   </w:style>
 </w:styles>
 </file>

</xml_diff>

<commit_message>
Updated the assets list to about finished and fully updated the GDD
Assets list now cover all areas and all level assets we need. GDD has all the level layout and also new rework abilities written down.
</commit_message>
<xml_diff>
--- a/GAME-490-DL3 (Spring 2023)-20230829T230215Z-001/GAME-490-DL3 (Spring 2023)/Asset list Final Game 2023 .docx
+++ b/GAME-490-DL3 (Spring 2023)-20230829T230215Z-001/GAME-490-DL3 (Spring 2023)/Asset list Final Game 2023 .docx
@@ -55,13 +55,7 @@
     </w:p>
     <w:p>
       <w:r>
-        <w:t>Designer</w:t>
-      </w:r>
-      <w:r>
-        <w:t xml:space="preserve"> </w:t>
-      </w:r>
-      <w:r>
-        <w:t xml:space="preserve">- </w:t>
+        <w:t xml:space="preserve">Designer - </w:t>
       </w:r>
       <w:r>
         <w:t>Emanuel</w:t>
@@ -118,7 +112,14 @@
         <w:t xml:space="preserve">Player character </w:t>
       </w:r>
     </w:p>
-    <w:p/>
+    <w:p>
+      <w:r>
+        <w:t xml:space="preserve">Artist - </w:t>
+      </w:r>
+      <w:r>
+        <w:t>Wyatt</w:t>
+      </w:r>
+    </w:p>
     <w:p>
       <w:pPr>
         <w:numPr>
@@ -218,7 +219,6 @@
         <w:t xml:space="preserve">Abilities </w:t>
       </w:r>
     </w:p>
-    <w:p/>
     <w:p>
       <w:pPr>
         <w:numPr>
@@ -260,7 +260,14 @@
       </w:r>
     </w:p>
     <w:p/>
-    <w:p/>
+    <w:p>
+      <w:r>
+        <w:t xml:space="preserve">Artist - </w:t>
+      </w:r>
+      <w:r>
+        <w:t>Wyatt</w:t>
+      </w:r>
+    </w:p>
     <w:p>
       <w:pPr>
         <w:numPr>
@@ -300,6 +307,15 @@
     <w:p/>
     <w:p/>
     <w:p>
+      <w:r>
+        <w:t xml:space="preserve">Programmer - </w:t>
+      </w:r>
+      <w:r>
+        <w:t>Raphael Brown</w:t>
+      </w:r>
+    </w:p>
+    <w:p/>
+    <w:p>
       <w:pPr>
         <w:numPr>
           <w:ilvl w:val="0"/>
@@ -320,6 +336,9 @@
       <w:r>
         <w:t>Walk</w:t>
       </w:r>
+      <w:r>
+        <w:t xml:space="preserve"> </w:t>
+      </w:r>
     </w:p>
     <w:p>
       <w:pPr>
@@ -403,6 +422,15 @@
       <w:r>
         <w:t xml:space="preserve">Area 1 </w:t>
       </w:r>
+      <w:r>
+        <w:rPr>
+          <w:highlight w:val="green"/>
+        </w:rPr>
+        <w:t>– in progress</w:t>
+      </w:r>
+      <w:r>
+        <w:t xml:space="preserve"> </w:t>
+      </w:r>
     </w:p>
     <w:p>
       <w:pPr>
@@ -448,6 +476,75 @@
         <w:t>Area 5</w:t>
       </w:r>
     </w:p>
+    <w:p>
+      <w:r>
+        <w:t xml:space="preserve">Level layout of each area </w:t>
+      </w:r>
+    </w:p>
+    <w:p>
+      <w:pPr>
+        <w:numPr>
+          <w:ilvl w:val="0"/>
+          <w:numId w:val="6"/>
+        </w:numPr>
+      </w:pPr>
+      <w:r>
+        <w:t xml:space="preserve">Area 1 </w:t>
+      </w:r>
+      <w:r>
+        <w:rPr>
+          <w:highlight w:val="green"/>
+        </w:rPr>
+        <w:t>– in progress</w:t>
+      </w:r>
+      <w:r>
+        <w:t xml:space="preserve"> </w:t>
+      </w:r>
+    </w:p>
+    <w:p>
+      <w:pPr>
+        <w:numPr>
+          <w:ilvl w:val="0"/>
+          <w:numId w:val="6"/>
+        </w:numPr>
+      </w:pPr>
+      <w:r>
+        <w:t xml:space="preserve">Area 2 </w:t>
+      </w:r>
+    </w:p>
+    <w:p>
+      <w:pPr>
+        <w:numPr>
+          <w:ilvl w:val="0"/>
+          <w:numId w:val="6"/>
+        </w:numPr>
+      </w:pPr>
+      <w:r>
+        <w:t xml:space="preserve">Area 3 </w:t>
+      </w:r>
+    </w:p>
+    <w:p>
+      <w:pPr>
+        <w:numPr>
+          <w:ilvl w:val="0"/>
+          <w:numId w:val="6"/>
+        </w:numPr>
+      </w:pPr>
+      <w:r>
+        <w:t>Area 4</w:t>
+      </w:r>
+    </w:p>
+    <w:p>
+      <w:pPr>
+        <w:numPr>
+          <w:ilvl w:val="0"/>
+          <w:numId w:val="6"/>
+        </w:numPr>
+      </w:pPr>
+      <w:r>
+        <w:t>Area 5</w:t>
+      </w:r>
+    </w:p>
     <w:p/>
     <w:p>
       <w:r>
@@ -463,7 +560,13 @@
         </w:numPr>
       </w:pPr>
       <w:r>
-        <w:t xml:space="preserve">Tile Mapping - </w:t>
+        <w:t xml:space="preserve">Tile Mapping </w:t>
+      </w:r>
+      <w:r>
+        <w:t>--</w:t>
+      </w:r>
+      <w:r>
+        <w:t xml:space="preserve"> </w:t>
       </w:r>
       <w:r>
         <w:rPr>
@@ -512,6 +615,15 @@
         <w:t xml:space="preserve">Platform moving. </w:t>
       </w:r>
     </w:p>
+    <w:p/>
+    <w:p>
+      <w:r>
+        <w:t xml:space="preserve">Programmer - </w:t>
+      </w:r>
+      <w:r>
+        <w:t>Raphael Brown</w:t>
+      </w:r>
+    </w:p>
     <w:p>
       <w:pPr>
         <w:numPr>
@@ -531,7 +643,10 @@
         </w:numPr>
       </w:pPr>
       <w:r>
-        <w:t xml:space="preserve">Lava – on floor and on walls  </w:t>
+        <w:t xml:space="preserve">Lava – on floor and on walls </w:t>
+      </w:r>
+      <w:r>
+        <w:t>(are like spikes)</w:t>
       </w:r>
     </w:p>
     <w:p>
@@ -553,13 +668,7 @@
         </w:numPr>
       </w:pPr>
       <w:r>
-        <w:t>Magnetic box (</w:t>
-      </w:r>
-      <w:r>
-        <w:t>use magnetic grab</w:t>
-      </w:r>
-      <w:r>
-        <w:t xml:space="preserve"> to pick up) </w:t>
+        <w:t xml:space="preserve">Magnetic box (use magnetic grab to pick up) </w:t>
       </w:r>
     </w:p>
     <w:p>
@@ -581,7 +690,13 @@
         </w:numPr>
       </w:pPr>
       <w:r>
-        <w:t>Spikes ()</w:t>
+        <w:t>Spikes (</w:t>
+      </w:r>
+      <w:r>
+        <w:t>damage player and push them back</w:t>
+      </w:r>
+      <w:r>
+        <w:t>)</w:t>
       </w:r>
     </w:p>
     <w:p>
@@ -592,7 +707,13 @@
         </w:numPr>
       </w:pPr>
       <w:r>
-        <w:t>Crushers ()</w:t>
+        <w:t>Crushers (</w:t>
+      </w:r>
+      <w:r>
+        <w:t>fall on player and hurt them a lot</w:t>
+      </w:r>
+      <w:r>
+        <w:t>)</w:t>
       </w:r>
     </w:p>
     <w:p>
@@ -602,9 +723,19 @@
           <w:numId w:val="6"/>
         </w:numPr>
       </w:pPr>
-    </w:p>
-    <w:p/>
-    <w:p/>
+      <w:r>
+        <w:t xml:space="preserve">Saw (likes spikes but move) </w:t>
+      </w:r>
+    </w:p>
+    <w:p/>
+    <w:p>
+      <w:r>
+        <w:t xml:space="preserve">Designer - </w:t>
+      </w:r>
+      <w:r>
+        <w:t>Emanuel</w:t>
+      </w:r>
+    </w:p>
     <w:p>
       <w:pPr>
         <w:numPr>
@@ -618,6 +749,40 @@
     </w:p>
     <w:p>
       <w:pPr>
+        <w:numPr>
+          <w:ilvl w:val="0"/>
+          <w:numId w:val="6"/>
+        </w:numPr>
+      </w:pPr>
+      <w:r>
+        <w:t>2 Enemy design</w:t>
+      </w:r>
+    </w:p>
+    <w:p>
+      <w:pPr>
+        <w:numPr>
+          <w:ilvl w:val="1"/>
+          <w:numId w:val="6"/>
+        </w:numPr>
+      </w:pPr>
+      <w:r>
+        <w:t xml:space="preserve">Basic enemy </w:t>
+      </w:r>
+    </w:p>
+    <w:p>
+      <w:pPr>
+        <w:numPr>
+          <w:ilvl w:val="1"/>
+          <w:numId w:val="6"/>
+        </w:numPr>
+      </w:pPr>
+      <w:r>
+        <w:t>Hunter enemy</w:t>
+      </w:r>
+    </w:p>
+    <w:p/>
+    <w:p>
+      <w:pPr>
         <w:pStyle w:val="Heading2"/>
       </w:pPr>
       <w:r>
@@ -625,6 +790,28 @@
       </w:r>
     </w:p>
     <w:p>
+      <w:r>
+        <w:t xml:space="preserve">Designer </w:t>
+      </w:r>
+      <w:r>
+        <w:t>–</w:t>
+      </w:r>
+      <w:r>
+        <w:t xml:space="preserve"> </w:t>
+      </w:r>
+      <w:r>
+        <w:t>Emanuel</w:t>
+      </w:r>
+    </w:p>
+    <w:p>
+      <w:r>
+        <w:t xml:space="preserve">Artist - </w:t>
+      </w:r>
+      <w:r>
+        <w:t>Wyatt</w:t>
+      </w:r>
+    </w:p>
+    <w:p>
       <w:pPr>
         <w:numPr>
           <w:ilvl w:val="0"/>
@@ -740,7 +927,22 @@
         <w:pStyle w:val="Heading2"/>
       </w:pPr>
       <w:r>
-        <w:t>Audio (Simi)</w:t>
+        <w:t xml:space="preserve">Audio </w:t>
+      </w:r>
+      <w:r>
+        <w:t xml:space="preserve">&amp; music </w:t>
+      </w:r>
+    </w:p>
+    <w:p/>
+    <w:p>
+      <w:r>
+        <w:t xml:space="preserve">Sound design - </w:t>
+      </w:r>
+      <w:r>
+        <w:t>Marcus Queiro</w:t>
+      </w:r>
+      <w:r>
+        <w:t xml:space="preserve"> or others </w:t>
       </w:r>
     </w:p>
     <w:p>
@@ -765,10 +967,7 @@
         <w:t>Menu screen theme</w:t>
       </w:r>
       <w:r>
-        <w:t xml:space="preserve"> </w:t>
-      </w:r>
-      <w:r>
-        <w:t xml:space="preserve">- </w:t>
+        <w:t xml:space="preserve"> - </w:t>
       </w:r>
       <w:r>
         <w:rPr>
@@ -796,10 +995,7 @@
         </w:numPr>
       </w:pPr>
       <w:r>
-        <w:t xml:space="preserve">Area1 </w:t>
-      </w:r>
-      <w:r>
-        <w:t xml:space="preserve">- </w:t>
+        <w:t xml:space="preserve">Area1 - </w:t>
       </w:r>
       <w:r>
         <w:rPr>
@@ -827,6 +1023,7 @@
         </w:numPr>
       </w:pPr>
       <w:r>
+        <w:lastRenderedPageBreak/>
         <w:t>Area3</w:t>
       </w:r>
     </w:p>
@@ -860,10 +1057,7 @@
         </w:numPr>
       </w:pPr>
       <w:r>
-        <w:t xml:space="preserve">Chase theme </w:t>
-      </w:r>
-      <w:r>
-        <w:t xml:space="preserve">- </w:t>
+        <w:t xml:space="preserve">Chase theme - </w:t>
       </w:r>
       <w:r>
         <w:rPr>
@@ -879,8 +1073,22 @@
           <w:numId w:val="7"/>
         </w:numPr>
       </w:pPr>
-      <w:r>
-        <w:t>Credits theme</w:t>
+      <w:proofErr w:type="gramStart"/>
+      <w:r>
+        <w:t>Credits</w:t>
+      </w:r>
+      <w:proofErr w:type="gramEnd"/>
+      <w:r>
+        <w:t xml:space="preserve"> theme</w:t>
+      </w:r>
+    </w:p>
+    <w:p/>
+    <w:p>
+      <w:r>
+        <w:t xml:space="preserve">Sound design - </w:t>
+      </w:r>
+      <w:r>
+        <w:t>Marcus Queiro</w:t>
       </w:r>
     </w:p>
     <w:p>
@@ -905,10 +1113,7 @@
         <w:t>Player footsteps for different areas</w:t>
       </w:r>
       <w:r>
-        <w:t xml:space="preserve"> </w:t>
-      </w:r>
-      <w:r>
-        <w:t xml:space="preserve">- </w:t>
+        <w:t xml:space="preserve"> - </w:t>
       </w:r>
       <w:r>
         <w:rPr>
@@ -977,6 +1182,72 @@
     </w:p>
     <w:p>
       <w:pPr>
+        <w:numPr>
+          <w:ilvl w:val="1"/>
+          <w:numId w:val="7"/>
+        </w:numPr>
+      </w:pPr>
+      <w:r>
+        <w:t xml:space="preserve">Lava sound </w:t>
+      </w:r>
+    </w:p>
+    <w:p>
+      <w:pPr>
+        <w:numPr>
+          <w:ilvl w:val="1"/>
+          <w:numId w:val="7"/>
+        </w:numPr>
+      </w:pPr>
+      <w:r>
+        <w:t>Sound of door open</w:t>
+      </w:r>
+    </w:p>
+    <w:p>
+      <w:pPr>
+        <w:numPr>
+          <w:ilvl w:val="1"/>
+          <w:numId w:val="7"/>
+        </w:numPr>
+      </w:pPr>
+      <w:r>
+        <w:t xml:space="preserve">Lock and key sound </w:t>
+      </w:r>
+    </w:p>
+    <w:p>
+      <w:pPr>
+        <w:numPr>
+          <w:ilvl w:val="1"/>
+          <w:numId w:val="7"/>
+        </w:numPr>
+      </w:pPr>
+      <w:r>
+        <w:t xml:space="preserve">Switch sound </w:t>
+      </w:r>
+    </w:p>
+    <w:p>
+      <w:pPr>
+        <w:numPr>
+          <w:ilvl w:val="1"/>
+          <w:numId w:val="7"/>
+        </w:numPr>
+      </w:pPr>
+      <w:r>
+        <w:t xml:space="preserve">Magnetic sound </w:t>
+      </w:r>
+    </w:p>
+    <w:p>
+      <w:pPr>
+        <w:numPr>
+          <w:ilvl w:val="1"/>
+          <w:numId w:val="7"/>
+        </w:numPr>
+      </w:pPr>
+      <w:r>
+        <w:t xml:space="preserve">Vine grip sound </w:t>
+      </w:r>
+    </w:p>
+    <w:p>
+      <w:pPr>
         <w:ind w:left="1440"/>
       </w:pPr>
     </w:p>
@@ -986,6 +1257,15 @@
       </w:pPr>
       <w:r>
         <w:t>Programming</w:t>
+      </w:r>
+    </w:p>
+    <w:p/>
+    <w:p>
+      <w:r>
+        <w:t xml:space="preserve">Programmer - </w:t>
+      </w:r>
+      <w:r>
+        <w:t>Raphael Brown</w:t>
       </w:r>
     </w:p>
     <w:p>
@@ -1024,7 +1304,6 @@
         </w:numPr>
       </w:pPr>
       <w:r>
-        <w:lastRenderedPageBreak/>
         <w:t xml:space="preserve">Jumping - </w:t>
       </w:r>
       <w:r>
@@ -1070,6 +1349,14 @@
     </w:p>
     <w:p/>
     <w:p>
+      <w:r>
+        <w:t xml:space="preserve">Programmer - </w:t>
+      </w:r>
+      <w:r>
+        <w:t>Raphael Brown</w:t>
+      </w:r>
+    </w:p>
+    <w:p>
       <w:pPr>
         <w:numPr>
           <w:ilvl w:val="0"/>
@@ -1149,7 +1436,15 @@
         </w:numPr>
       </w:pPr>
       <w:r>
-        <w:t xml:space="preserve">Claw wall climb. </w:t>
+        <w:t xml:space="preserve">Claw </w:t>
+      </w:r>
+      <w:proofErr w:type="gramStart"/>
+      <w:r>
+        <w:t>wall</w:t>
+      </w:r>
+      <w:proofErr w:type="gramEnd"/>
+      <w:r>
+        <w:t xml:space="preserve"> climb. </w:t>
       </w:r>
     </w:p>
     <w:p/>
@@ -1173,50 +1468,6 @@
       </w:pPr>
       <w:r>
         <w:t>Walk</w:t>
-      </w:r>
-    </w:p>
-    <w:p>
-      <w:pPr>
-        <w:numPr>
-          <w:ilvl w:val="1"/>
-          <w:numId w:val="4"/>
-        </w:numPr>
-      </w:pPr>
-      <w:r>
-        <w:t>Jump</w:t>
-      </w:r>
-    </w:p>
-    <w:p>
-      <w:pPr>
-        <w:numPr>
-          <w:ilvl w:val="1"/>
-          <w:numId w:val="4"/>
-        </w:numPr>
-      </w:pPr>
-      <w:r>
-        <w:t>Dash</w:t>
-      </w:r>
-    </w:p>
-    <w:p>
-      <w:pPr>
-        <w:numPr>
-          <w:ilvl w:val="0"/>
-          <w:numId w:val="4"/>
-        </w:numPr>
-      </w:pPr>
-      <w:r>
-        <w:t>Combat</w:t>
-      </w:r>
-    </w:p>
-    <w:p>
-      <w:pPr>
-        <w:numPr>
-          <w:ilvl w:val="1"/>
-          <w:numId w:val="4"/>
-        </w:numPr>
-      </w:pPr>
-      <w:r>
-        <w:t>Melee attack</w:t>
       </w:r>
       <w:r>
         <w:t xml:space="preserve"> </w:t>
@@ -1230,6 +1481,9 @@
         </w:rPr>
         <w:t>done.</w:t>
       </w:r>
+      <w:r>
+        <w:t xml:space="preserve"> </w:t>
+      </w:r>
     </w:p>
     <w:p>
       <w:pPr>
@@ -1239,7 +1493,7 @@
         </w:numPr>
       </w:pPr>
       <w:r>
-        <w:t>At least 1 ranged attack</w:t>
+        <w:t>Jump</w:t>
       </w:r>
       <w:r>
         <w:t xml:space="preserve"> </w:t>
@@ -1254,15 +1508,113 @@
         <w:t>done.</w:t>
       </w:r>
     </w:p>
-    <w:p/>
-    <w:p>
-      <w:pPr>
-        <w:numPr>
-          <w:ilvl w:val="0"/>
+    <w:p>
+      <w:pPr>
+        <w:numPr>
+          <w:ilvl w:val="1"/>
           <w:numId w:val="4"/>
         </w:numPr>
       </w:pPr>
       <w:r>
+        <w:lastRenderedPageBreak/>
+        <w:t>Dash</w:t>
+      </w:r>
+      <w:r>
+        <w:t xml:space="preserve"> </w:t>
+      </w:r>
+      <w:r>
+        <w:t xml:space="preserve">- </w:t>
+      </w:r>
+      <w:r>
+        <w:rPr>
+          <w:highlight w:val="yellow"/>
+        </w:rPr>
+        <w:t>done.</w:t>
+      </w:r>
+    </w:p>
+    <w:p>
+      <w:pPr>
+        <w:numPr>
+          <w:ilvl w:val="1"/>
+          <w:numId w:val="4"/>
+        </w:numPr>
+      </w:pPr>
+      <w:r>
+        <w:t xml:space="preserve">Water pump button </w:t>
+      </w:r>
+    </w:p>
+    <w:p>
+      <w:pPr>
+        <w:numPr>
+          <w:ilvl w:val="1"/>
+          <w:numId w:val="4"/>
+        </w:numPr>
+      </w:pPr>
+      <w:r>
+        <w:t>Magnetic grab button</w:t>
+      </w:r>
+    </w:p>
+    <w:p/>
+    <w:p>
+      <w:pPr>
+        <w:numPr>
+          <w:ilvl w:val="0"/>
+          <w:numId w:val="4"/>
+        </w:numPr>
+      </w:pPr>
+      <w:r>
+        <w:t>Combat</w:t>
+      </w:r>
+    </w:p>
+    <w:p>
+      <w:pPr>
+        <w:numPr>
+          <w:ilvl w:val="1"/>
+          <w:numId w:val="4"/>
+        </w:numPr>
+      </w:pPr>
+      <w:r>
+        <w:t>Melee attack</w:t>
+      </w:r>
+      <w:r>
+        <w:t xml:space="preserve"> - </w:t>
+      </w:r>
+      <w:r>
+        <w:rPr>
+          <w:highlight w:val="yellow"/>
+        </w:rPr>
+        <w:t>done.</w:t>
+      </w:r>
+    </w:p>
+    <w:p>
+      <w:pPr>
+        <w:numPr>
+          <w:ilvl w:val="1"/>
+          <w:numId w:val="4"/>
+        </w:numPr>
+      </w:pPr>
+      <w:r>
+        <w:t>At least 1 ranged attack</w:t>
+      </w:r>
+      <w:r>
+        <w:t xml:space="preserve"> - </w:t>
+      </w:r>
+      <w:r>
+        <w:rPr>
+          <w:highlight w:val="yellow"/>
+        </w:rPr>
+        <w:t>done.</w:t>
+      </w:r>
+    </w:p>
+    <w:p/>
+    <w:p>
+      <w:pPr>
+        <w:numPr>
+          <w:ilvl w:val="0"/>
+          <w:numId w:val="4"/>
+        </w:numPr>
+      </w:pPr>
+      <w:r>
         <w:t>Enemy AI/Mechanics</w:t>
       </w:r>
     </w:p>
@@ -1277,7 +1629,6 @@
         <w:t>1/2 Normal enemies</w:t>
       </w:r>
     </w:p>
-    <w:p/>
     <w:p>
       <w:pPr>
         <w:numPr>
@@ -1286,11 +1637,9 @@
         </w:numPr>
       </w:pPr>
       <w:r>
-        <w:t>Level &amp; EXP System</w:t>
-      </w:r>
-    </w:p>
-    <w:p/>
-    <w:p/>
+        <w:t xml:space="preserve">Resources </w:t>
+      </w:r>
+    </w:p>
     <w:p>
       <w:pPr>
         <w:numPr>
@@ -1299,6 +1648,29 @@
         </w:numPr>
       </w:pPr>
       <w:r>
+        <w:t xml:space="preserve">Energy resource (use for combat) </w:t>
+      </w:r>
+    </w:p>
+    <w:p>
+      <w:pPr>
+        <w:numPr>
+          <w:ilvl w:val="0"/>
+          <w:numId w:val="4"/>
+        </w:numPr>
+      </w:pPr>
+      <w:r>
+        <w:t xml:space="preserve">Water resource (used for pump) </w:t>
+      </w:r>
+    </w:p>
+    <w:p/>
+    <w:p>
+      <w:pPr>
+        <w:numPr>
+          <w:ilvl w:val="0"/>
+          <w:numId w:val="4"/>
+        </w:numPr>
+      </w:pPr>
+      <w:r>
         <w:t>Saving System</w:t>
       </w:r>
     </w:p>
@@ -1340,13 +1712,7 @@
         </w:numPr>
       </w:pPr>
       <w:r>
-        <w:t>Resource room (restore resource</w:t>
-      </w:r>
-      <w:r>
-        <w:t xml:space="preserve"> like hp and ammo</w:t>
-      </w:r>
-      <w:r>
-        <w:t xml:space="preserve">) </w:t>
+        <w:t xml:space="preserve">Resource room (restore resource like hp and ammo) </w:t>
       </w:r>
     </w:p>
     <w:p/>

</xml_diff>

<commit_message>
Finished The Schedule and finalized the assets list
Finished The Schedule for my section and added some task for programmer as well as updated the full assets list
</commit_message>
<xml_diff>
--- a/GAME-490-DL3 (Spring 2023)-20230829T230215Z-001/GAME-490-DL3 (Spring 2023)/Asset list Final Game 2023 .docx
+++ b/GAME-490-DL3 (Spring 2023)-20230829T230215Z-001/GAME-490-DL3 (Spring 2023)/Asset list Final Game 2023 .docx
@@ -334,10 +334,7 @@
         </w:numPr>
       </w:pPr>
       <w:r>
-        <w:t>Walk</w:t>
-      </w:r>
-      <w:r>
-        <w:t xml:space="preserve"> </w:t>
+        <w:t xml:space="preserve">Walk </w:t>
       </w:r>
     </w:p>
     <w:p>
@@ -407,6 +404,11 @@
       </w:r>
     </w:p>
     <w:p/>
+    <w:p>
+      <w:r>
+        <w:t xml:space="preserve">Designer- Joseph Pak </w:t>
+      </w:r>
+    </w:p>
     <w:p>
       <w:r>
         <w:t xml:space="preserve">Mini Map layout </w:t>
@@ -545,7 +547,17 @@
         <w:t>Area 5</w:t>
       </w:r>
     </w:p>
-    <w:p/>
+    <w:p>
+      <w:r>
+        <w:br w:type="page"/>
+      </w:r>
+    </w:p>
+    <w:p>
+      <w:r>
+        <w:lastRenderedPageBreak/>
+        <w:t xml:space="preserve">Designer- Joseph Pak </w:t>
+      </w:r>
+    </w:p>
     <w:p>
       <w:r>
         <w:t>Level assets (platforms and hazards)</w:t>
@@ -612,6 +624,29 @@
         </w:numPr>
       </w:pPr>
       <w:r>
+        <w:t xml:space="preserve">One-way Platforms </w:t>
+      </w:r>
+      <w:r>
+        <w:t xml:space="preserve">– </w:t>
+      </w:r>
+      <w:r>
+        <w:rPr>
+          <w:highlight w:val="yellow"/>
+        </w:rPr>
+        <w:t>done</w:t>
+      </w:r>
+      <w:r>
+        <w:t>.</w:t>
+      </w:r>
+    </w:p>
+    <w:p>
+      <w:pPr>
+        <w:numPr>
+          <w:ilvl w:val="0"/>
+          <w:numId w:val="6"/>
+        </w:numPr>
+      </w:pPr>
+      <w:r>
         <w:t xml:space="preserve">Platform moving. </w:t>
       </w:r>
     </w:p>
@@ -791,25 +826,69 @@
     </w:p>
     <w:p>
       <w:r>
-        <w:t xml:space="preserve">Designer </w:t>
-      </w:r>
-      <w:r>
-        <w:t>–</w:t>
+        <w:t xml:space="preserve">Designer – </w:t>
+      </w:r>
+      <w:r>
+        <w:t>Emanuel</w:t>
+      </w:r>
+    </w:p>
+    <w:p>
+      <w:r>
+        <w:t xml:space="preserve">Artist - </w:t>
+      </w:r>
+      <w:r>
+        <w:t>Wyatt</w:t>
+      </w:r>
+    </w:p>
+    <w:p>
+      <w:pPr>
+        <w:numPr>
+          <w:ilvl w:val="0"/>
+          <w:numId w:val="8"/>
+        </w:numPr>
+      </w:pPr>
+      <w:r>
+        <w:t xml:space="preserve">Health of player </w:t>
+      </w:r>
+    </w:p>
+    <w:p>
+      <w:pPr>
+        <w:numPr>
+          <w:ilvl w:val="0"/>
+          <w:numId w:val="8"/>
+        </w:numPr>
+      </w:pPr>
+      <w:r>
+        <w:t xml:space="preserve">Energy resource </w:t>
+      </w:r>
+    </w:p>
+    <w:p>
+      <w:pPr>
+        <w:numPr>
+          <w:ilvl w:val="0"/>
+          <w:numId w:val="8"/>
+        </w:numPr>
+      </w:pPr>
+      <w:r>
+        <w:t xml:space="preserve">Current weapons </w:t>
+      </w:r>
+    </w:p>
+    <w:p>
+      <w:pPr>
+        <w:numPr>
+          <w:ilvl w:val="0"/>
+          <w:numId w:val="8"/>
+        </w:numPr>
+      </w:pPr>
+      <w:r>
+        <w:t xml:space="preserve">Start </w:t>
+      </w:r>
+      <w:r>
+        <w:t>menu.</w:t>
       </w:r>
       <w:r>
         <w:t xml:space="preserve"> </w:t>
       </w:r>
-      <w:r>
-        <w:t>Emanuel</w:t>
-      </w:r>
-    </w:p>
-    <w:p>
-      <w:r>
-        <w:t xml:space="preserve">Artist - </w:t>
-      </w:r>
-      <w:r>
-        <w:t>Wyatt</w:t>
-      </w:r>
     </w:p>
     <w:p>
       <w:pPr>
@@ -819,7 +898,10 @@
         </w:numPr>
       </w:pPr>
       <w:r>
-        <w:t xml:space="preserve">Health of player </w:t>
+        <w:t>Pause menu</w:t>
+      </w:r>
+      <w:r>
+        <w:t>.</w:t>
       </w:r>
     </w:p>
     <w:p>
@@ -830,7 +912,7 @@
         </w:numPr>
       </w:pPr>
       <w:r>
-        <w:t xml:space="preserve">Energy resource </w:t>
+        <w:t xml:space="preserve">Settings </w:t>
       </w:r>
     </w:p>
     <w:p>
@@ -841,7 +923,7 @@
         </w:numPr>
       </w:pPr>
       <w:r>
-        <w:t xml:space="preserve">Current weapons </w:t>
+        <w:t xml:space="preserve">map/ mini map </w:t>
       </w:r>
     </w:p>
     <w:p>
@@ -852,13 +934,7 @@
         </w:numPr>
       </w:pPr>
       <w:r>
-        <w:t xml:space="preserve">Start </w:t>
-      </w:r>
-      <w:r>
-        <w:t>menu.</w:t>
-      </w:r>
-      <w:r>
-        <w:t xml:space="preserve"> </w:t>
+        <w:t xml:space="preserve">Inventory (to see what you have in abilities and upgrades) </w:t>
       </w:r>
     </w:p>
     <w:p>
@@ -869,53 +945,6 @@
         </w:numPr>
       </w:pPr>
       <w:r>
-        <w:t>Pause menu</w:t>
-      </w:r>
-      <w:r>
-        <w:t>.</w:t>
-      </w:r>
-    </w:p>
-    <w:p>
-      <w:pPr>
-        <w:numPr>
-          <w:ilvl w:val="0"/>
-          <w:numId w:val="8"/>
-        </w:numPr>
-      </w:pPr>
-      <w:r>
-        <w:t xml:space="preserve">Settings </w:t>
-      </w:r>
-    </w:p>
-    <w:p>
-      <w:pPr>
-        <w:numPr>
-          <w:ilvl w:val="0"/>
-          <w:numId w:val="8"/>
-        </w:numPr>
-      </w:pPr>
-      <w:r>
-        <w:t xml:space="preserve">map/ mini map </w:t>
-      </w:r>
-    </w:p>
-    <w:p>
-      <w:pPr>
-        <w:numPr>
-          <w:ilvl w:val="0"/>
-          <w:numId w:val="8"/>
-        </w:numPr>
-      </w:pPr>
-      <w:r>
-        <w:t xml:space="preserve">Inventory (to see what you have in abilities and upgrades) </w:t>
-      </w:r>
-    </w:p>
-    <w:p>
-      <w:pPr>
-        <w:numPr>
-          <w:ilvl w:val="0"/>
-          <w:numId w:val="8"/>
-        </w:numPr>
-      </w:pPr>
-      <w:r>
         <w:t xml:space="preserve">Skill tree </w:t>
       </w:r>
     </w:p>
@@ -927,6 +956,7 @@
         <w:pStyle w:val="Heading2"/>
       </w:pPr>
       <w:r>
+        <w:lastRenderedPageBreak/>
         <w:t xml:space="preserve">Audio </w:t>
       </w:r>
       <w:r>
@@ -1023,7 +1053,6 @@
         </w:numPr>
       </w:pPr>
       <w:r>
-        <w:lastRenderedPageBreak/>
         <w:t>Area3</w:t>
       </w:r>
     </w:p>
@@ -1259,7 +1288,11 @@
         <w:t>Programming</w:t>
       </w:r>
     </w:p>
-    <w:p/>
+    <w:p>
+      <w:r>
+        <w:t xml:space="preserve">Designer- Joseph Pak </w:t>
+      </w:r>
+    </w:p>
     <w:p>
       <w:r>
         <w:t xml:space="preserve">Programmer - </w:t>
@@ -1356,6 +1389,7 @@
         <w:t>Raphael Brown</w:t>
       </w:r>
     </w:p>
+    <w:p/>
     <w:p>
       <w:pPr>
         <w:numPr>
@@ -1375,6 +1409,7 @@
         </w:numPr>
       </w:pPr>
       <w:r>
+        <w:lastRenderedPageBreak/>
         <w:t xml:space="preserve">Dash - </w:t>
       </w:r>
       <w:r>
@@ -1470,10 +1505,7 @@
         <w:t>Walk</w:t>
       </w:r>
       <w:r>
-        <w:t xml:space="preserve"> </w:t>
-      </w:r>
-      <w:r>
-        <w:t xml:space="preserve">- </w:t>
+        <w:t xml:space="preserve"> - </w:t>
       </w:r>
       <w:r>
         <w:rPr>
@@ -1496,10 +1528,7 @@
         <w:t>Jump</w:t>
       </w:r>
       <w:r>
-        <w:t xml:space="preserve"> </w:t>
-      </w:r>
-      <w:r>
-        <w:t xml:space="preserve">- </w:t>
+        <w:t xml:space="preserve"> - </w:t>
       </w:r>
       <w:r>
         <w:rPr>
@@ -1516,14 +1545,10 @@
         </w:numPr>
       </w:pPr>
       <w:r>
-        <w:lastRenderedPageBreak/>
         <w:t>Dash</w:t>
       </w:r>
       <w:r>
-        <w:t xml:space="preserve"> </w:t>
-      </w:r>
-      <w:r>
-        <w:t xml:space="preserve">- </w:t>
+        <w:t xml:space="preserve"> - </w:t>
       </w:r>
       <w:r>
         <w:rPr>

</xml_diff>

<commit_message>
Updated the Schedule for Raphael Brown and more changes
Updated the Schedule for Raphael Brown and added some more tweaks in the assets list (the programing part) and added some detail on the Hunter (in enemy and Hunter)
</commit_message>
<xml_diff>
--- a/GAME-490-DL3 (Spring 2023)-20230829T230215Z-001/GAME-490-DL3 (Spring 2023)/Asset list Final Game 2023 .docx
+++ b/GAME-490-DL3 (Spring 2023)-20230829T230215Z-001/GAME-490-DL3 (Spring 2023)/Asset list Final Game 2023 .docx
@@ -425,14 +425,37 @@
         <w:t xml:space="preserve">Area 1 </w:t>
       </w:r>
       <w:r>
+        <w:t xml:space="preserve">-- </w:t>
+      </w:r>
+      <w:r>
+        <w:rPr>
+          <w:highlight w:val="yellow"/>
+        </w:rPr>
+        <w:t>done.</w:t>
+      </w:r>
+      <w:r>
+        <w:t xml:space="preserve"> </w:t>
+      </w:r>
+      <w:r>
+        <w:t xml:space="preserve"> </w:t>
+      </w:r>
+    </w:p>
+    <w:p>
+      <w:pPr>
+        <w:numPr>
+          <w:ilvl w:val="0"/>
+          <w:numId w:val="6"/>
+        </w:numPr>
+      </w:pPr>
+      <w:r>
+        <w:t xml:space="preserve">Area 2 </w:t>
+      </w:r>
+      <w:r>
         <w:rPr>
           <w:highlight w:val="green"/>
         </w:rPr>
         <w:t>– in progress</w:t>
       </w:r>
-      <w:r>
-        <w:t xml:space="preserve"> </w:t>
-      </w:r>
     </w:p>
     <w:p>
       <w:pPr>
@@ -442,56 +465,7 @@
         </w:numPr>
       </w:pPr>
       <w:r>
-        <w:t xml:space="preserve">Area 2 </w:t>
-      </w:r>
-    </w:p>
-    <w:p>
-      <w:pPr>
-        <w:numPr>
-          <w:ilvl w:val="0"/>
-          <w:numId w:val="6"/>
-        </w:numPr>
-      </w:pPr>
-      <w:r>
         <w:t xml:space="preserve">Area 3 </w:t>
-      </w:r>
-    </w:p>
-    <w:p>
-      <w:pPr>
-        <w:numPr>
-          <w:ilvl w:val="0"/>
-          <w:numId w:val="6"/>
-        </w:numPr>
-      </w:pPr>
-      <w:r>
-        <w:t>Area 4</w:t>
-      </w:r>
-    </w:p>
-    <w:p>
-      <w:pPr>
-        <w:numPr>
-          <w:ilvl w:val="0"/>
-          <w:numId w:val="6"/>
-        </w:numPr>
-      </w:pPr>
-      <w:r>
-        <w:t>Area 5</w:t>
-      </w:r>
-    </w:p>
-    <w:p>
-      <w:r>
-        <w:t xml:space="preserve">Level layout of each area </w:t>
-      </w:r>
-    </w:p>
-    <w:p>
-      <w:pPr>
-        <w:numPr>
-          <w:ilvl w:val="0"/>
-          <w:numId w:val="6"/>
-        </w:numPr>
-      </w:pPr>
-      <w:r>
-        <w:t xml:space="preserve">Area 1 </w:t>
       </w:r>
       <w:r>
         <w:rPr>
@@ -499,9 +473,26 @@
         </w:rPr>
         <w:t>– in progress</w:t>
       </w:r>
+    </w:p>
+    <w:p>
+      <w:pPr>
+        <w:numPr>
+          <w:ilvl w:val="0"/>
+          <w:numId w:val="6"/>
+        </w:numPr>
+      </w:pPr>
+      <w:r>
+        <w:t>Area 4</w:t>
+      </w:r>
       <w:r>
         <w:t xml:space="preserve"> </w:t>
       </w:r>
+      <w:r>
+        <w:rPr>
+          <w:highlight w:val="green"/>
+        </w:rPr>
+        <w:t>– in progress</w:t>
+      </w:r>
     </w:p>
     <w:p>
       <w:pPr>
@@ -511,8 +502,65 @@
         </w:numPr>
       </w:pPr>
       <w:r>
+        <w:t>Area 5</w:t>
+      </w:r>
+      <w:r>
+        <w:t xml:space="preserve"> </w:t>
+      </w:r>
+      <w:r>
+        <w:rPr>
+          <w:highlight w:val="green"/>
+        </w:rPr>
+        <w:t>– in progress</w:t>
+      </w:r>
+    </w:p>
+    <w:p>
+      <w:r>
+        <w:t xml:space="preserve">Level layout of each area </w:t>
+      </w:r>
+    </w:p>
+    <w:p>
+      <w:pPr>
+        <w:numPr>
+          <w:ilvl w:val="0"/>
+          <w:numId w:val="6"/>
+        </w:numPr>
+      </w:pPr>
+      <w:r>
+        <w:t xml:space="preserve">Area 1 </w:t>
+      </w:r>
+      <w:r>
+        <w:t>–</w:t>
+      </w:r>
+      <w:r>
+        <w:t xml:space="preserve"> </w:t>
+      </w:r>
+      <w:r>
+        <w:rPr>
+          <w:highlight w:val="yellow"/>
+        </w:rPr>
+        <w:t>done</w:t>
+      </w:r>
+      <w:r>
+        <w:t>.</w:t>
+      </w:r>
+    </w:p>
+    <w:p>
+      <w:pPr>
+        <w:numPr>
+          <w:ilvl w:val="0"/>
+          <w:numId w:val="6"/>
+        </w:numPr>
+      </w:pPr>
+      <w:r>
         <w:t xml:space="preserve">Area 2 </w:t>
       </w:r>
+      <w:r>
+        <w:rPr>
+          <w:highlight w:val="green"/>
+        </w:rPr>
+        <w:t>– in progress</w:t>
+      </w:r>
     </w:p>
     <w:p>
       <w:pPr>
@@ -524,6 +572,12 @@
       <w:r>
         <w:t xml:space="preserve">Area 3 </w:t>
       </w:r>
+      <w:r>
+        <w:rPr>
+          <w:highlight w:val="green"/>
+        </w:rPr>
+        <w:t>– in progress</w:t>
+      </w:r>
     </w:p>
     <w:p>
       <w:pPr>
@@ -535,6 +589,15 @@
       <w:r>
         <w:t>Area 4</w:t>
       </w:r>
+      <w:r>
+        <w:t xml:space="preserve"> </w:t>
+      </w:r>
+      <w:r>
+        <w:rPr>
+          <w:highlight w:val="green"/>
+        </w:rPr>
+        <w:t>– in progress</w:t>
+      </w:r>
     </w:p>
     <w:p>
       <w:pPr>
@@ -545,6 +608,15 @@
       </w:pPr>
       <w:r>
         <w:t>Area 5</w:t>
+      </w:r>
+      <w:r>
+        <w:t xml:space="preserve"> </w:t>
+      </w:r>
+      <w:r>
+        <w:rPr>
+          <w:highlight w:val="green"/>
+        </w:rPr>
+        <w:t>– in progress</w:t>
       </w:r>
     </w:p>
     <w:p>
@@ -624,10 +696,7 @@
         </w:numPr>
       </w:pPr>
       <w:r>
-        <w:t xml:space="preserve">One-way Platforms </w:t>
-      </w:r>
-      <w:r>
-        <w:t xml:space="preserve">– </w:t>
+        <w:t xml:space="preserve">One-way Platforms – </w:t>
       </w:r>
       <w:r>
         <w:rPr>
@@ -678,6 +747,17 @@
         </w:numPr>
       </w:pPr>
       <w:r>
+        <w:t xml:space="preserve">Crates (breakable tiles that can be destroyed but respawn when player leave room) </w:t>
+      </w:r>
+    </w:p>
+    <w:p>
+      <w:pPr>
+        <w:numPr>
+          <w:ilvl w:val="0"/>
+          <w:numId w:val="6"/>
+        </w:numPr>
+      </w:pPr>
+      <w:r>
         <w:t xml:space="preserve">Lava – on floor and on walls </w:t>
       </w:r>
       <w:r>
@@ -762,6 +842,46 @@
         <w:t xml:space="preserve">Saw (likes spikes but move) </w:t>
       </w:r>
     </w:p>
+    <w:p>
+      <w:pPr>
+        <w:numPr>
+          <w:ilvl w:val="0"/>
+          <w:numId w:val="6"/>
+        </w:numPr>
+      </w:pPr>
+      <w:r>
+        <w:t xml:space="preserve">Door that must have 4 keys to unlock. </w:t>
+      </w:r>
+    </w:p>
+    <w:p>
+      <w:pPr>
+        <w:numPr>
+          <w:ilvl w:val="0"/>
+          <w:numId w:val="6"/>
+        </w:numPr>
+      </w:pPr>
+      <w:r>
+        <w:t xml:space="preserve">The elevator used the said 4 keys to move between each area. </w:t>
+      </w:r>
+    </w:p>
+    <w:p>
+      <w:pPr>
+        <w:numPr>
+          <w:ilvl w:val="1"/>
+          <w:numId w:val="6"/>
+        </w:numPr>
+      </w:pPr>
+      <w:r>
+        <w:t>(</w:t>
+      </w:r>
+      <w:r>
+        <w:t>Example</w:t>
+      </w:r>
+      <w:r>
+        <w:t xml:space="preserve"> having area 1 key unlock area 2-3, having 2-3 area key to unlock area 4) </w:t>
+      </w:r>
+    </w:p>
+    <w:p/>
     <w:p/>
     <w:p>
       <w:r>
@@ -956,7 +1076,6 @@
         <w:pStyle w:val="Heading2"/>
       </w:pPr>
       <w:r>
-        <w:lastRenderedPageBreak/>
         <w:t xml:space="preserve">Audio </w:t>
       </w:r>
       <w:r>
@@ -1409,7 +1528,6 @@
         </w:numPr>
       </w:pPr>
       <w:r>
-        <w:lastRenderedPageBreak/>
         <w:t xml:space="preserve">Dash - </w:t>
       </w:r>
       <w:r>

</xml_diff>

<commit_message>
Added some small change to asset list and GDD
Added some small change to asset list on the programing side (permanent upgrade hp and ep) and GDD fix up the table of content
</commit_message>
<xml_diff>
--- a/GAME-490-DL3 (Spring 2023)-20230829T230215Z-001/GAME-490-DL3 (Spring 2023)/Asset list Final Game 2023 .docx
+++ b/GAME-490-DL3 (Spring 2023)-20230829T230215Z-001/GAME-490-DL3 (Spring 2023)/Asset list Final Game 2023 .docx
@@ -530,10 +530,7 @@
         <w:t xml:space="preserve">Area 1 </w:t>
       </w:r>
       <w:r>
-        <w:t>–</w:t>
-      </w:r>
-      <w:r>
-        <w:t xml:space="preserve"> </w:t>
+        <w:t xml:space="preserve">– </w:t>
       </w:r>
       <w:r>
         <w:rPr>
@@ -1221,13 +1218,8 @@
           <w:numId w:val="7"/>
         </w:numPr>
       </w:pPr>
-      <w:proofErr w:type="gramStart"/>
-      <w:r>
-        <w:t>Credits</w:t>
-      </w:r>
-      <w:proofErr w:type="gramEnd"/>
-      <w:r>
-        <w:t xml:space="preserve"> theme</w:t>
+      <w:r>
+        <w:t>Credits theme</w:t>
       </w:r>
     </w:p>
     <w:p/>
@@ -1589,15 +1581,7 @@
         </w:numPr>
       </w:pPr>
       <w:r>
-        <w:t xml:space="preserve">Claw </w:t>
-      </w:r>
-      <w:proofErr w:type="gramStart"/>
-      <w:r>
-        <w:t>wall</w:t>
-      </w:r>
-      <w:proofErr w:type="gramEnd"/>
-      <w:r>
-        <w:t xml:space="preserve"> climb. </w:t>
+        <w:t xml:space="preserve">Claw wall climb. </w:t>
       </w:r>
     </w:p>
     <w:p/>
@@ -1781,6 +1765,17 @@
       </w:pPr>
       <w:r>
         <w:t xml:space="preserve">Resources </w:t>
+      </w:r>
+    </w:p>
+    <w:p>
+      <w:pPr>
+        <w:numPr>
+          <w:ilvl w:val="1"/>
+          <w:numId w:val="4"/>
+        </w:numPr>
+      </w:pPr>
+      <w:r>
+        <w:t xml:space="preserve">Permanent upgrade (hp+ or ep+) </w:t>
       </w:r>
     </w:p>
     <w:p>

</xml_diff>